<commit_message>
Editando manual do usuario
</commit_message>
<xml_diff>
--- a/assets/arc/CLIMSTAT.docx
+++ b/assets/arc/CLIMSTAT.docx
@@ -58,6 +58,22 @@
       <w:pPr>
         <w:jc w:val="center"/>
         <w:rPr>
+          <w:rFonts w:asciiTheme="majorHAnsi" w:hAnsiTheme="majorHAnsi"/>
+          <w:sz w:val="24"/>
+        </w:rPr>
+      </w:pPr>
+      <w:r>
+        <w:rPr>
+          <w:rFonts w:asciiTheme="majorHAnsi" w:hAnsiTheme="majorHAnsi"/>
+          <w:sz w:val="24"/>
+        </w:rPr>
+        <w:t>PROCESSAMENTO CLIMÁTICO</w:t>
+      </w:r>
+    </w:p>
+    <w:p>
+      <w:pPr>
+        <w:jc w:val="center"/>
+        <w:rPr>
           <w:rFonts w:ascii="Techno Hideo" w:hAnsi="Techno Hideo"/>
           <w:sz w:val="44"/>
         </w:rPr>
@@ -121,15 +137,6 @@
       <w:pPr>
         <w:jc w:val="center"/>
         <w:rPr>
-          <w:rFonts w:ascii="Techno Hideo" w:hAnsi="Techno Hideo"/>
-          <w:sz w:val="44"/>
-        </w:rPr>
-      </w:pPr>
-    </w:p>
-    <w:p>
-      <w:pPr>
-        <w:jc w:val="center"/>
-        <w:rPr>
           <w:rFonts w:asciiTheme="majorHAnsi" w:hAnsiTheme="majorHAnsi"/>
           <w:sz w:val="24"/>
         </w:rPr>
@@ -159,27 +166,130 @@
     </w:p>
     <w:p>
       <w:pPr>
-        <w:rPr>
-          <w:rFonts w:asciiTheme="majorHAnsi" w:hAnsiTheme="majorHAnsi"/>
-          <w:sz w:val="24"/>
-        </w:rPr>
-      </w:pPr>
-      <w:proofErr w:type="spellStart"/>
-      <w:r>
-        <w:rPr>
-          <w:rFonts w:asciiTheme="majorHAnsi" w:hAnsiTheme="majorHAnsi"/>
+        <w:pStyle w:val="Ttulo1"/>
+        <w:rPr>
+          <w:b/>
+          <w:color w:val="auto"/>
+          <w:sz w:val="24"/>
+        </w:rPr>
+      </w:pPr>
+      <w:r>
+        <w:rPr>
+          <w:b/>
+          <w:color w:val="auto"/>
           <w:sz w:val="24"/>
         </w:rPr>
         <w:lastRenderedPageBreak/>
         <w:t>EPs</w:t>
       </w:r>
-      <w:proofErr w:type="spellEnd"/>
-      <w:r>
-        <w:rPr>
-          <w:rFonts w:asciiTheme="majorHAnsi" w:hAnsiTheme="majorHAnsi"/>
-          <w:sz w:val="24"/>
-        </w:rPr>
-        <w:t>:</w:t>
+    </w:p>
+    <w:p>
+      <w:pPr>
+        <w:rPr>
+          <w:rFonts w:asciiTheme="majorHAnsi" w:hAnsiTheme="majorHAnsi"/>
+          <w:sz w:val="24"/>
+        </w:rPr>
+      </w:pPr>
+      <w:r>
+        <w:rPr>
+          <w:rFonts w:asciiTheme="majorHAnsi" w:hAnsiTheme="majorHAnsi"/>
+          <w:sz w:val="24"/>
+        </w:rPr>
+        <w:t xml:space="preserve">Nesta seção, é possível inserir arquivos tipo </w:t>
+      </w:r>
+      <w:r>
+        <w:rPr>
+          <w:rFonts w:asciiTheme="majorHAnsi" w:hAnsiTheme="majorHAnsi"/>
+          <w:sz w:val="24"/>
+          <w:highlight w:val="yellow"/>
+        </w:rPr>
+        <w:t>Fraca</w:t>
+      </w:r>
+      <w:r>
+        <w:rPr>
+          <w:rFonts w:asciiTheme="majorHAnsi" w:hAnsiTheme="majorHAnsi"/>
+          <w:sz w:val="24"/>
+        </w:rPr>
+        <w:t xml:space="preserve"> (</w:t>
+      </w:r>
+      <w:r>
+        <w:rPr>
+          <w:rFonts w:asciiTheme="majorHAnsi" w:hAnsiTheme="majorHAnsi"/>
+          <w:sz w:val="24"/>
+        </w:rPr>
+        <w:t>EPF</w:t>
+      </w:r>
+      <w:r>
+        <w:rPr>
+          <w:rFonts w:asciiTheme="majorHAnsi" w:hAnsiTheme="majorHAnsi"/>
+          <w:sz w:val="24"/>
+        </w:rPr>
+        <w:t xml:space="preserve">) ou </w:t>
+      </w:r>
+      <w:r>
+        <w:rPr>
+          <w:rFonts w:asciiTheme="majorHAnsi" w:hAnsiTheme="majorHAnsi"/>
+          <w:sz w:val="24"/>
+          <w:highlight w:val="yellow"/>
+        </w:rPr>
+        <w:t>Intenso</w:t>
+      </w:r>
+      <w:r>
+        <w:rPr>
+          <w:rFonts w:asciiTheme="majorHAnsi" w:hAnsiTheme="majorHAnsi"/>
+          <w:sz w:val="24"/>
+        </w:rPr>
+        <w:t xml:space="preserve"> (EPI) com extensão .txt. A entrada do arquivo deve ser feita clicando no botão azul, Escolher arquivo (</w:t>
+      </w:r>
+      <w:r>
+        <w:rPr>
+          <w:rFonts w:asciiTheme="majorHAnsi" w:hAnsiTheme="majorHAnsi"/>
+          <w:sz w:val="24"/>
+        </w:rPr>
+        <w:fldChar w:fldCharType="begin"/>
+      </w:r>
+      <w:r>
+        <w:rPr>
+          <w:rFonts w:asciiTheme="majorHAnsi" w:hAnsiTheme="majorHAnsi"/>
+          <w:sz w:val="24"/>
+        </w:rPr>
+        <w:instrText xml:space="preserve"> REF _Ref470074044 \h </w:instrText>
+      </w:r>
+      <w:r>
+        <w:rPr>
+          <w:rFonts w:asciiTheme="majorHAnsi" w:hAnsiTheme="majorHAnsi"/>
+          <w:sz w:val="24"/>
+        </w:rPr>
+      </w:r>
+      <w:r>
+        <w:rPr>
+          <w:rFonts w:asciiTheme="majorHAnsi" w:hAnsiTheme="majorHAnsi"/>
+          <w:sz w:val="24"/>
+        </w:rPr>
+        <w:fldChar w:fldCharType="separate"/>
+      </w:r>
+      <w:r>
+        <w:t xml:space="preserve">Figura </w:t>
+      </w:r>
+      <w:r>
+        <w:rPr>
+          <w:noProof/>
+        </w:rPr>
+        <w:t>1</w:t>
+      </w:r>
+      <w:r>
+        <w:rPr>
+          <w:rFonts w:asciiTheme="majorHAnsi" w:hAnsiTheme="majorHAnsi"/>
+          <w:sz w:val="24"/>
+        </w:rPr>
+        <w:fldChar w:fldCharType="end"/>
+      </w:r>
+      <w:r>
+        <w:rPr>
+          <w:rFonts w:asciiTheme="majorHAnsi" w:hAnsiTheme="majorHAnsi"/>
+          <w:sz w:val="24"/>
+        </w:rPr>
+        <w:t>).</w:t>
       </w:r>
     </w:p>
     <w:p>
@@ -209,7 +319,7 @@
                     <pic:cNvPicPr/>
                   </pic:nvPicPr>
                   <pic:blipFill>
-                    <a:blip r:embed="rId4" cstate="print">
+                    <a:blip r:embed="rId8" cstate="print">
                       <a:extLst>
                         <a:ext uri="{28A0092B-C50C-407E-A947-70E740481C1C}">
                           <a14:useLocalDpi xmlns:a14="http://schemas.microsoft.com/office/drawing/2010/main" val="0"/>
@@ -241,6 +351,166 @@
         <w:pStyle w:val="Legenda"/>
         <w:jc w:val="center"/>
       </w:pPr>
+      <w:bookmarkStart w:id="0" w:name="_Ref470074044"/>
+      <w:r>
+        <w:t xml:space="preserve">Figura </w:t>
+      </w:r>
+      <w:r>
+        <w:fldChar w:fldCharType="begin"/>
+      </w:r>
+      <w:r>
+        <w:instrText xml:space="preserve"> SEQ Figura \* ARABIC </w:instrText>
+      </w:r>
+      <w:r>
+        <w:fldChar w:fldCharType="separate"/>
+      </w:r>
+      <w:r>
+        <w:rPr>
+          <w:noProof/>
+        </w:rPr>
+        <w:t>1</w:t>
+      </w:r>
+      <w:r>
+        <w:rPr>
+          <w:noProof/>
+        </w:rPr>
+        <w:fldChar w:fldCharType="end"/>
+      </w:r>
+      <w:bookmarkEnd w:id="0"/>
+      <w:r>
+        <w:t xml:space="preserve">: </w:t>
+      </w:r>
+      <w:r>
+        <w:t>input</w:t>
+      </w:r>
+      <w:r>
+        <w:t xml:space="preserve"> EPs</w:t>
+      </w:r>
+    </w:p>
+    <w:p>
+      <w:r>
+        <w:rPr>
+          <w:rFonts w:asciiTheme="majorHAnsi" w:hAnsiTheme="majorHAnsi"/>
+          <w:sz w:val="24"/>
+        </w:rPr>
+        <w:t>Após cl</w:t>
+      </w:r>
+      <w:r>
+        <w:rPr>
+          <w:rFonts w:asciiTheme="majorHAnsi" w:hAnsiTheme="majorHAnsi"/>
+          <w:sz w:val="24"/>
+        </w:rPr>
+        <w:t>icar no botão Escolher Arquivo, uma caixa de diálogo (</w:t>
+      </w:r>
+      <w:r>
+        <w:rPr>
+          <w:rFonts w:asciiTheme="majorHAnsi" w:hAnsiTheme="majorHAnsi"/>
+          <w:sz w:val="24"/>
+        </w:rPr>
+        <w:fldChar w:fldCharType="begin"/>
+      </w:r>
+      <w:r>
+        <w:rPr>
+          <w:rFonts w:asciiTheme="majorHAnsi" w:hAnsiTheme="majorHAnsi"/>
+          <w:sz w:val="24"/>
+        </w:rPr>
+        <w:instrText xml:space="preserve"> REF _Ref470074337 \h </w:instrText>
+      </w:r>
+      <w:r>
+        <w:rPr>
+          <w:rFonts w:asciiTheme="majorHAnsi" w:hAnsiTheme="majorHAnsi"/>
+          <w:sz w:val="24"/>
+        </w:rPr>
+      </w:r>
+      <w:r>
+        <w:rPr>
+          <w:rFonts w:asciiTheme="majorHAnsi" w:hAnsiTheme="majorHAnsi"/>
+          <w:sz w:val="24"/>
+        </w:rPr>
+        <w:fldChar w:fldCharType="separate"/>
+      </w:r>
+      <w:r>
+        <w:t xml:space="preserve">Figura </w:t>
+      </w:r>
+      <w:r>
+        <w:rPr>
+          <w:noProof/>
+        </w:rPr>
+        <w:t>2</w:t>
+      </w:r>
+      <w:r>
+        <w:rPr>
+          <w:rFonts w:asciiTheme="majorHAnsi" w:hAnsiTheme="majorHAnsi"/>
+          <w:sz w:val="24"/>
+        </w:rPr>
+        <w:fldChar w:fldCharType="end"/>
+      </w:r>
+      <w:r>
+        <w:rPr>
+          <w:rFonts w:asciiTheme="majorHAnsi" w:hAnsiTheme="majorHAnsi"/>
+          <w:sz w:val="24"/>
+        </w:rPr>
+        <w:t>) aparecerá para seleção do arquivo.</w:t>
+      </w:r>
+    </w:p>
+    <w:p>
+      <w:pPr>
+        <w:keepNext/>
+      </w:pPr>
+      <w:r>
+        <w:rPr>
+          <w:noProof/>
+          <w:lang w:eastAsia="pt-BR"/>
+        </w:rPr>
+        <w:drawing>
+          <wp:inline distT="0" distB="0" distL="0" distR="0">
+            <wp:extent cx="5400040" cy="2820670"/>
+            <wp:effectExtent l="0" t="0" r="0" b="0"/>
+            <wp:docPr id="5" name="Imagem 5"/>
+            <wp:cNvGraphicFramePr>
+              <a:graphicFrameLocks xmlns:a="http://schemas.openxmlformats.org/drawingml/2006/main" noChangeAspect="1"/>
+            </wp:cNvGraphicFramePr>
+            <a:graphic xmlns:a="http://schemas.openxmlformats.org/drawingml/2006/main">
+              <a:graphicData uri="http://schemas.openxmlformats.org/drawingml/2006/picture">
+                <pic:pic xmlns:pic="http://schemas.openxmlformats.org/drawingml/2006/picture">
+                  <pic:nvPicPr>
+                    <pic:cNvPr id="5" name="Sem título.png"/>
+                    <pic:cNvPicPr/>
+                  </pic:nvPicPr>
+                  <pic:blipFill>
+                    <a:blip r:embed="rId9">
+                      <a:extLst>
+                        <a:ext uri="{28A0092B-C50C-407E-A947-70E740481C1C}">
+                          <a14:useLocalDpi xmlns:a14="http://schemas.microsoft.com/office/drawing/2010/main" val="0"/>
+                        </a:ext>
+                      </a:extLst>
+                    </a:blip>
+                    <a:stretch>
+                      <a:fillRect/>
+                    </a:stretch>
+                  </pic:blipFill>
+                  <pic:spPr>
+                    <a:xfrm>
+                      <a:off x="0" y="0"/>
+                      <a:ext cx="5400040" cy="2820670"/>
+                    </a:xfrm>
+                    <a:prstGeom prst="rect">
+                      <a:avLst/>
+                    </a:prstGeom>
+                  </pic:spPr>
+                </pic:pic>
+              </a:graphicData>
+            </a:graphic>
+          </wp:inline>
+        </w:drawing>
+      </w:r>
+    </w:p>
+    <w:p>
+      <w:pPr>
+        <w:pStyle w:val="Legenda"/>
+        <w:jc w:val="center"/>
+      </w:pPr>
+      <w:bookmarkStart w:id="1" w:name="_Ref470074337"/>
       <w:r>
         <w:t xml:space="preserve">Figura </w:t>
       </w:r>
@@ -249,29 +519,236 @@
           <w:rPr>
             <w:noProof/>
           </w:rPr>
-          <w:t>1</w:t>
+          <w:t>2</w:t>
         </w:r>
       </w:fldSimple>
-      <w:r>
-        <w:t xml:space="preserve">: </w:t>
-      </w:r>
-      <w:proofErr w:type="spellStart"/>
-      <w:r>
-        <w:t>inuput</w:t>
-      </w:r>
-      <w:proofErr w:type="spellEnd"/>
-      <w:r>
-        <w:t xml:space="preserve"> </w:t>
-      </w:r>
-      <w:proofErr w:type="spellStart"/>
-      <w:r>
-        <w:t>EPs</w:t>
-      </w:r>
-      <w:proofErr w:type="spellEnd"/>
-    </w:p>
-    <w:p>
-      <w:r>
-        <w:t>Famílias:</w:t>
+      <w:bookmarkEnd w:id="1"/>
+      <w:r>
+        <w:t>: escolhendo arquivo EPF ou EPI</w:t>
+      </w:r>
+    </w:p>
+    <w:p>
+      <w:r>
+        <w:t>Ao selecionar o arquivo desejado, e clicar no botão</w:t>
+      </w:r>
+      <w:r>
+        <w:t xml:space="preserve"> Abrir, uma tabela irá mostrar </w:t>
+      </w:r>
+      <w:r>
+        <w:t>os resultados obtidos do arquivo .txt selecionado</w:t>
+      </w:r>
+      <w:r>
+        <w:t xml:space="preserve"> (</w:t>
+      </w:r>
+      <w:r>
+        <w:fldChar w:fldCharType="begin"/>
+      </w:r>
+      <w:r>
+        <w:instrText xml:space="preserve"> REF _Ref470074577 \h </w:instrText>
+      </w:r>
+      <w:r>
+        <w:fldChar w:fldCharType="separate"/>
+      </w:r>
+      <w:r>
+        <w:t xml:space="preserve">Figura </w:t>
+      </w:r>
+      <w:r>
+        <w:rPr>
+          <w:noProof/>
+        </w:rPr>
+        <w:t>3</w:t>
+      </w:r>
+      <w:r>
+        <w:fldChar w:fldCharType="end"/>
+      </w:r>
+      <w:r>
+        <w:t>)</w:t>
+      </w:r>
+      <w:r>
+        <w:t xml:space="preserve">. </w:t>
+      </w:r>
+      <w:r>
+        <w:t>Esses resultados são mostrados em forma de tabela e com paginação para melhor apresentação na tela.</w:t>
+      </w:r>
+    </w:p>
+    <w:p>
+      <w:pPr>
+        <w:keepNext/>
+      </w:pPr>
+      <w:r>
+        <w:rPr>
+          <w:noProof/>
+          <w:lang w:eastAsia="pt-BR"/>
+        </w:rPr>
+        <w:drawing>
+          <wp:inline distT="0" distB="0" distL="0" distR="0">
+            <wp:extent cx="5400040" cy="1776730"/>
+            <wp:effectExtent l="0" t="0" r="0" b="0"/>
+            <wp:docPr id="6" name="Imagem 6"/>
+            <wp:cNvGraphicFramePr>
+              <a:graphicFrameLocks xmlns:a="http://schemas.openxmlformats.org/drawingml/2006/main" noChangeAspect="1"/>
+            </wp:cNvGraphicFramePr>
+            <a:graphic xmlns:a="http://schemas.openxmlformats.org/drawingml/2006/main">
+              <a:graphicData uri="http://schemas.openxmlformats.org/drawingml/2006/picture">
+                <pic:pic xmlns:pic="http://schemas.openxmlformats.org/drawingml/2006/picture">
+                  <pic:nvPicPr>
+                    <pic:cNvPr id="6" name="Sem título.png"/>
+                    <pic:cNvPicPr/>
+                  </pic:nvPicPr>
+                  <pic:blipFill>
+                    <a:blip r:embed="rId10" cstate="print">
+                      <a:extLst>
+                        <a:ext uri="{28A0092B-C50C-407E-A947-70E740481C1C}">
+                          <a14:useLocalDpi xmlns:a14="http://schemas.microsoft.com/office/drawing/2010/main" val="0"/>
+                        </a:ext>
+                      </a:extLst>
+                    </a:blip>
+                    <a:stretch>
+                      <a:fillRect/>
+                    </a:stretch>
+                  </pic:blipFill>
+                  <pic:spPr>
+                    <a:xfrm>
+                      <a:off x="0" y="0"/>
+                      <a:ext cx="5400040" cy="1776730"/>
+                    </a:xfrm>
+                    <a:prstGeom prst="rect">
+                      <a:avLst/>
+                    </a:prstGeom>
+                  </pic:spPr>
+                </pic:pic>
+              </a:graphicData>
+            </a:graphic>
+          </wp:inline>
+        </w:drawing>
+      </w:r>
+    </w:p>
+    <w:p>
+      <w:pPr>
+        <w:pStyle w:val="Legenda"/>
+        <w:jc w:val="center"/>
+      </w:pPr>
+      <w:bookmarkStart w:id="2" w:name="_Ref470074577"/>
+      <w:r>
+        <w:t xml:space="preserve">Figura </w:t>
+      </w:r>
+      <w:fldSimple w:instr=" SEQ Figura \* ARABIC ">
+        <w:r>
+          <w:rPr>
+            <w:noProof/>
+          </w:rPr>
+          <w:t>3</w:t>
+        </w:r>
+      </w:fldSimple>
+      <w:bookmarkEnd w:id="2"/>
+      <w:r>
+        <w:t>: tabela com informações do EPs.</w:t>
+      </w:r>
+    </w:p>
+    <w:p>
+      <w:pPr>
+        <w:pStyle w:val="Ttulo1"/>
+        <w:spacing w:after="240"/>
+        <w:rPr>
+          <w:b/>
+          <w:color w:val="auto"/>
+          <w:sz w:val="24"/>
+        </w:rPr>
+      </w:pPr>
+      <w:r>
+        <w:rPr>
+          <w:b/>
+          <w:color w:val="auto"/>
+          <w:sz w:val="24"/>
+        </w:rPr>
+        <w:lastRenderedPageBreak/>
+        <w:t>FAMÍLIAS</w:t>
+      </w:r>
+    </w:p>
+    <w:p>
+      <w:pPr>
+        <w:rPr>
+          <w:rFonts w:asciiTheme="majorHAnsi" w:hAnsiTheme="majorHAnsi"/>
+          <w:sz w:val="24"/>
+        </w:rPr>
+      </w:pPr>
+      <w:r>
+        <w:rPr>
+          <w:rFonts w:asciiTheme="majorHAnsi" w:hAnsiTheme="majorHAnsi"/>
+          <w:sz w:val="24"/>
+        </w:rPr>
+        <w:t>Nesta seção, é</w:t>
+      </w:r>
+      <w:r>
+        <w:rPr>
+          <w:rFonts w:asciiTheme="majorHAnsi" w:hAnsiTheme="majorHAnsi"/>
+          <w:sz w:val="24"/>
+        </w:rPr>
+        <w:t xml:space="preserve"> possível inserir arquivos das Famílias, </w:t>
+      </w:r>
+      <w:r>
+        <w:rPr>
+          <w:rFonts w:asciiTheme="majorHAnsi" w:hAnsiTheme="majorHAnsi"/>
+          <w:sz w:val="24"/>
+        </w:rPr>
+        <w:t>com extensão .txt. A entrada do arquivo deve ser feita clicando no botão azul, Escolher arquivo (</w:t>
+      </w:r>
+      <w:r>
+        <w:rPr>
+          <w:rFonts w:asciiTheme="majorHAnsi" w:hAnsiTheme="majorHAnsi"/>
+          <w:sz w:val="24"/>
+        </w:rPr>
+        <w:fldChar w:fldCharType="begin"/>
+      </w:r>
+      <w:r>
+        <w:rPr>
+          <w:rFonts w:asciiTheme="majorHAnsi" w:hAnsiTheme="majorHAnsi"/>
+          <w:sz w:val="24"/>
+        </w:rPr>
+        <w:instrText xml:space="preserve"> REF _Ref470075612 \h </w:instrText>
+      </w:r>
+      <w:r>
+        <w:rPr>
+          <w:rFonts w:asciiTheme="majorHAnsi" w:hAnsiTheme="majorHAnsi"/>
+          <w:sz w:val="24"/>
+        </w:rPr>
+      </w:r>
+      <w:r>
+        <w:rPr>
+          <w:rFonts w:asciiTheme="majorHAnsi" w:hAnsiTheme="majorHAnsi"/>
+          <w:sz w:val="24"/>
+        </w:rPr>
+        <w:instrText xml:space="preserve"> \* MERGEFORMAT </w:instrText>
+      </w:r>
+      <w:r>
+        <w:rPr>
+          <w:rFonts w:asciiTheme="majorHAnsi" w:hAnsiTheme="majorHAnsi"/>
+          <w:sz w:val="24"/>
+        </w:rPr>
+        <w:fldChar w:fldCharType="separate"/>
+      </w:r>
+      <w:r>
+        <w:t xml:space="preserve">Figura </w:t>
+      </w:r>
+      <w:r>
+        <w:rPr>
+          <w:noProof/>
+        </w:rPr>
+        <w:t>4</w:t>
+      </w:r>
+      <w:r>
+        <w:rPr>
+          <w:rFonts w:asciiTheme="majorHAnsi" w:hAnsiTheme="majorHAnsi"/>
+          <w:sz w:val="24"/>
+        </w:rPr>
+        <w:fldChar w:fldCharType="end"/>
+      </w:r>
+      <w:r>
+        <w:rPr>
+          <w:rFonts w:asciiTheme="majorHAnsi" w:hAnsiTheme="majorHAnsi"/>
+          <w:sz w:val="24"/>
+        </w:rPr>
+        <w:t>).</w:t>
       </w:r>
     </w:p>
     <w:p>
@@ -299,7 +776,7 @@
                     <pic:cNvPicPr/>
                   </pic:nvPicPr>
                   <pic:blipFill>
-                    <a:blip r:embed="rId5" cstate="print">
+                    <a:blip r:embed="rId11" cstate="print">
                       <a:extLst>
                         <a:ext uri="{28A0092B-C50C-407E-A947-70E740481C1C}">
                           <a14:useLocalDpi xmlns:a14="http://schemas.microsoft.com/office/drawing/2010/main" val="0"/>
@@ -331,6 +808,159 @@
         <w:pStyle w:val="Legenda"/>
         <w:jc w:val="center"/>
       </w:pPr>
+      <w:bookmarkStart w:id="3" w:name="_Ref470075612"/>
+      <w:r>
+        <w:t xml:space="preserve">Figura </w:t>
+      </w:r>
+      <w:r>
+        <w:fldChar w:fldCharType="begin"/>
+      </w:r>
+      <w:r>
+        <w:instrText xml:space="preserve"> SEQ Figura \* ARABIC </w:instrText>
+      </w:r>
+      <w:r>
+        <w:fldChar w:fldCharType="separate"/>
+      </w:r>
+      <w:r>
+        <w:rPr>
+          <w:noProof/>
+        </w:rPr>
+        <w:t>4</w:t>
+      </w:r>
+      <w:r>
+        <w:rPr>
+          <w:noProof/>
+        </w:rPr>
+        <w:fldChar w:fldCharType="end"/>
+      </w:r>
+      <w:bookmarkEnd w:id="3"/>
+      <w:r>
+        <w:t>: input Famílias</w:t>
+      </w:r>
+    </w:p>
+    <w:p>
+      <w:pPr>
+        <w:rPr>
+          <w:rFonts w:asciiTheme="majorHAnsi" w:hAnsiTheme="majorHAnsi"/>
+          <w:sz w:val="24"/>
+        </w:rPr>
+      </w:pPr>
+      <w:r>
+        <w:rPr>
+          <w:rFonts w:asciiTheme="majorHAnsi" w:hAnsiTheme="majorHAnsi"/>
+          <w:sz w:val="24"/>
+        </w:rPr>
+        <w:t>Após clicar no botão Escolher Arquivo, uma caixa de diálogo (</w:t>
+      </w:r>
+      <w:r>
+        <w:rPr>
+          <w:rFonts w:asciiTheme="majorHAnsi" w:hAnsiTheme="majorHAnsi"/>
+          <w:sz w:val="24"/>
+        </w:rPr>
+        <w:fldChar w:fldCharType="begin"/>
+      </w:r>
+      <w:r>
+        <w:rPr>
+          <w:rFonts w:asciiTheme="majorHAnsi" w:hAnsiTheme="majorHAnsi"/>
+          <w:sz w:val="24"/>
+        </w:rPr>
+        <w:instrText xml:space="preserve"> REF _Ref470076199 \h </w:instrText>
+      </w:r>
+      <w:r>
+        <w:rPr>
+          <w:rFonts w:asciiTheme="majorHAnsi" w:hAnsiTheme="majorHAnsi"/>
+          <w:sz w:val="24"/>
+        </w:rPr>
+      </w:r>
+      <w:r>
+        <w:rPr>
+          <w:rFonts w:asciiTheme="majorHAnsi" w:hAnsiTheme="majorHAnsi"/>
+          <w:sz w:val="24"/>
+        </w:rPr>
+        <w:fldChar w:fldCharType="separate"/>
+      </w:r>
+      <w:r>
+        <w:t xml:space="preserve">Figura </w:t>
+      </w:r>
+      <w:r>
+        <w:rPr>
+          <w:noProof/>
+        </w:rPr>
+        <w:t>5</w:t>
+      </w:r>
+      <w:r>
+        <w:rPr>
+          <w:rFonts w:asciiTheme="majorHAnsi" w:hAnsiTheme="majorHAnsi"/>
+          <w:sz w:val="24"/>
+        </w:rPr>
+        <w:fldChar w:fldCharType="end"/>
+      </w:r>
+      <w:r>
+        <w:rPr>
+          <w:rFonts w:asciiTheme="majorHAnsi" w:hAnsiTheme="majorHAnsi"/>
+          <w:sz w:val="24"/>
+        </w:rPr>
+        <w:t>) aparecerá para seleção do arquivo.</w:t>
+      </w:r>
+    </w:p>
+    <w:p>
+      <w:pPr>
+        <w:keepNext/>
+      </w:pPr>
+      <w:r>
+        <w:rPr>
+          <w:noProof/>
+          <w:lang w:eastAsia="pt-BR"/>
+        </w:rPr>
+        <w:drawing>
+          <wp:inline distT="0" distB="0" distL="0" distR="0">
+            <wp:extent cx="5400040" cy="2799080"/>
+            <wp:effectExtent l="0" t="0" r="0" b="1270"/>
+            <wp:docPr id="8" name="Imagem 8"/>
+            <wp:cNvGraphicFramePr>
+              <a:graphicFrameLocks xmlns:a="http://schemas.openxmlformats.org/drawingml/2006/main" noChangeAspect="1"/>
+            </wp:cNvGraphicFramePr>
+            <a:graphic xmlns:a="http://schemas.openxmlformats.org/drawingml/2006/main">
+              <a:graphicData uri="http://schemas.openxmlformats.org/drawingml/2006/picture">
+                <pic:pic xmlns:pic="http://schemas.openxmlformats.org/drawingml/2006/picture">
+                  <pic:nvPicPr>
+                    <pic:cNvPr id="8" name="Sem título.png"/>
+                    <pic:cNvPicPr/>
+                  </pic:nvPicPr>
+                  <pic:blipFill>
+                    <a:blip r:embed="rId12">
+                      <a:extLst>
+                        <a:ext uri="{28A0092B-C50C-407E-A947-70E740481C1C}">
+                          <a14:useLocalDpi xmlns:a14="http://schemas.microsoft.com/office/drawing/2010/main" val="0"/>
+                        </a:ext>
+                      </a:extLst>
+                    </a:blip>
+                    <a:stretch>
+                      <a:fillRect/>
+                    </a:stretch>
+                  </pic:blipFill>
+                  <pic:spPr>
+                    <a:xfrm>
+                      <a:off x="0" y="0"/>
+                      <a:ext cx="5400040" cy="2799080"/>
+                    </a:xfrm>
+                    <a:prstGeom prst="rect">
+                      <a:avLst/>
+                    </a:prstGeom>
+                  </pic:spPr>
+                </pic:pic>
+              </a:graphicData>
+            </a:graphic>
+          </wp:inline>
+        </w:drawing>
+      </w:r>
+    </w:p>
+    <w:p>
+      <w:pPr>
+        <w:pStyle w:val="Legenda"/>
+        <w:jc w:val="center"/>
+      </w:pPr>
+      <w:bookmarkStart w:id="4" w:name="_Ref470076199"/>
       <w:r>
         <w:t xml:space="preserve">Figura </w:t>
       </w:r>
@@ -339,11 +969,147 @@
           <w:rPr>
             <w:noProof/>
           </w:rPr>
-          <w:t>2</w:t>
+          <w:t>5</w:t>
         </w:r>
       </w:fldSimple>
-      <w:r>
-        <w:t>: input Famílias</w:t>
+      <w:bookmarkEnd w:id="4"/>
+      <w:r>
+        <w:t>:</w:t>
+      </w:r>
+      <w:r>
+        <w:t xml:space="preserve">escolhendo arquivo </w:t>
+      </w:r>
+      <w:r>
+        <w:t>Famílias.</w:t>
+      </w:r>
+    </w:p>
+    <w:p>
+      <w:r>
+        <w:t>Ao selecionar o arquivo desejado, e clicar no botão Abrir</w:t>
+      </w:r>
+      <w:r>
+        <w:t>, uma série de tabelas podem ser visualizadas</w:t>
+      </w:r>
+      <w:r>
+        <w:t xml:space="preserve"> (</w:t>
+      </w:r>
+      <w:r>
+        <w:fldChar w:fldCharType="begin"/>
+      </w:r>
+      <w:r>
+        <w:instrText xml:space="preserve"> REF _Ref470082403 \h </w:instrText>
+      </w:r>
+      <w:r>
+        <w:fldChar w:fldCharType="separate"/>
+      </w:r>
+      <w:r>
+        <w:t xml:space="preserve">Figura </w:t>
+      </w:r>
+      <w:r>
+        <w:rPr>
+          <w:noProof/>
+        </w:rPr>
+        <w:t>6</w:t>
+      </w:r>
+      <w:r>
+        <w:fldChar w:fldCharType="end"/>
+      </w:r>
+      <w:r>
+        <w:t>)</w:t>
+      </w:r>
+      <w:r>
+        <w:t>, cada uma informando particularidades das famílias, como pode ser visto na</w:t>
+      </w:r>
+      <w:r>
+        <w:t>s</w:t>
+      </w:r>
+      <w:r>
+        <w:t xml:space="preserve"> subseções </w:t>
+      </w:r>
+      <w:r>
+        <w:fldChar w:fldCharType="begin"/>
+      </w:r>
+      <w:r>
+        <w:instrText xml:space="preserve"> REF _Ref470076452 \r \h </w:instrText>
+      </w:r>
+      <w:r>
+        <w:fldChar w:fldCharType="separate"/>
+      </w:r>
+      <w:r>
+        <w:t>2.1</w:t>
+      </w:r>
+      <w:r>
+        <w:fldChar w:fldCharType="end"/>
+      </w:r>
+      <w:r>
+        <w:t xml:space="preserve"> a </w:t>
+      </w:r>
+      <w:r>
+        <w:fldChar w:fldCharType="begin"/>
+      </w:r>
+      <w:r>
+        <w:instrText xml:space="preserve"> REF _Ref470076460 \r \h </w:instrText>
+      </w:r>
+      <w:r>
+        <w:fldChar w:fldCharType="separate"/>
+      </w:r>
+      <w:r>
+        <w:t>2.6</w:t>
+      </w:r>
+      <w:r>
+        <w:fldChar w:fldCharType="end"/>
+      </w:r>
+      <w:r>
+        <w:t>.</w:t>
+      </w:r>
+    </w:p>
+    <w:p>
+      <w:r>
+        <w:rPr>
+          <w:noProof/>
+          <w:lang w:eastAsia="pt-BR"/>
+        </w:rPr>
+        <w:drawing>
+          <wp:inline distT="0" distB="0" distL="0" distR="0">
+            <wp:extent cx="5400040" cy="1595755"/>
+            <wp:effectExtent l="0" t="0" r="0" b="4445"/>
+            <wp:docPr id="7" name="Imagem 7"/>
+            <wp:cNvGraphicFramePr>
+              <a:graphicFrameLocks xmlns:a="http://schemas.openxmlformats.org/drawingml/2006/main" noChangeAspect="1"/>
+            </wp:cNvGraphicFramePr>
+            <a:graphic xmlns:a="http://schemas.openxmlformats.org/drawingml/2006/main">
+              <a:graphicData uri="http://schemas.openxmlformats.org/drawingml/2006/picture">
+                <pic:pic xmlns:pic="http://schemas.openxmlformats.org/drawingml/2006/picture">
+                  <pic:nvPicPr>
+                    <pic:cNvPr id="7" name="Sem título.png"/>
+                    <pic:cNvPicPr/>
+                  </pic:nvPicPr>
+                  <pic:blipFill>
+                    <a:blip r:embed="rId13" cstate="print">
+                      <a:extLst>
+                        <a:ext uri="{28A0092B-C50C-407E-A947-70E740481C1C}">
+                          <a14:useLocalDpi xmlns:a14="http://schemas.microsoft.com/office/drawing/2010/main" val="0"/>
+                        </a:ext>
+                      </a:extLst>
+                    </a:blip>
+                    <a:stretch>
+                      <a:fillRect/>
+                    </a:stretch>
+                  </pic:blipFill>
+                  <pic:spPr>
+                    <a:xfrm>
+                      <a:off x="0" y="0"/>
+                      <a:ext cx="5400040" cy="1595755"/>
+                    </a:xfrm>
+                    <a:prstGeom prst="rect">
+                      <a:avLst/>
+                    </a:prstGeom>
+                  </pic:spPr>
+                </pic:pic>
+              </a:graphicData>
+            </a:graphic>
+          </wp:inline>
+        </w:drawing>
       </w:r>
     </w:p>
     <w:p>
@@ -371,7 +1137,7 @@
                     <pic:cNvPicPr/>
                   </pic:nvPicPr>
                   <pic:blipFill>
-                    <a:blip r:embed="rId6" cstate="print">
+                    <a:blip r:embed="rId14" cstate="print">
                       <a:extLst>
                         <a:ext uri="{28A0092B-C50C-407E-A947-70E740481C1C}">
                           <a14:useLocalDpi xmlns:a14="http://schemas.microsoft.com/office/drawing/2010/main" val="0"/>
@@ -403,6 +1169,335 @@
         <w:pStyle w:val="Legenda"/>
         <w:jc w:val="center"/>
       </w:pPr>
+      <w:bookmarkStart w:id="5" w:name="_Ref470076751"/>
+      <w:bookmarkStart w:id="6" w:name="_Ref470082403"/>
+      <w:r>
+        <w:t xml:space="preserve">Figura </w:t>
+      </w:r>
+      <w:r>
+        <w:fldChar w:fldCharType="begin"/>
+      </w:r>
+      <w:r>
+        <w:instrText xml:space="preserve"> SEQ Figura \* ARABIC </w:instrText>
+      </w:r>
+      <w:r>
+        <w:fldChar w:fldCharType="separate"/>
+      </w:r>
+      <w:r>
+        <w:rPr>
+          <w:noProof/>
+        </w:rPr>
+        <w:t>6</w:t>
+      </w:r>
+      <w:r>
+        <w:rPr>
+          <w:noProof/>
+        </w:rPr>
+        <w:fldChar w:fldCharType="end"/>
+      </w:r>
+      <w:bookmarkEnd w:id="6"/>
+      <w:r>
+        <w:t>:</w:t>
+      </w:r>
+      <w:bookmarkEnd w:id="5"/>
+      <w:r>
+        <w:t xml:space="preserve"> tabelas com informações das famílias.</w:t>
+      </w:r>
+    </w:p>
+    <w:p>
+      <w:pPr>
+        <w:pStyle w:val="Ttulo2"/>
+        <w:rPr>
+          <w:b/>
+          <w:color w:val="auto"/>
+          <w:sz w:val="24"/>
+        </w:rPr>
+      </w:pPr>
+      <w:bookmarkStart w:id="7" w:name="_Ref470076452"/>
+      <w:r>
+        <w:rPr>
+          <w:b/>
+          <w:color w:val="auto"/>
+          <w:sz w:val="24"/>
+        </w:rPr>
+        <w:lastRenderedPageBreak/>
+        <w:t>TABELA 1</w:t>
+      </w:r>
+      <w:bookmarkEnd w:id="7"/>
+    </w:p>
+    <w:p>
+      <w:pPr>
+        <w:pStyle w:val="Ttulo2"/>
+        <w:rPr>
+          <w:b/>
+          <w:color w:val="auto"/>
+          <w:sz w:val="24"/>
+        </w:rPr>
+      </w:pPr>
+      <w:r>
+        <w:rPr>
+          <w:b/>
+          <w:color w:val="auto"/>
+          <w:sz w:val="24"/>
+        </w:rPr>
+        <w:t>TABELA 2</w:t>
+      </w:r>
+    </w:p>
+    <w:p>
+      <w:pPr>
+        <w:pStyle w:val="Ttulo2"/>
+        <w:rPr>
+          <w:b/>
+          <w:color w:val="auto"/>
+          <w:sz w:val="24"/>
+        </w:rPr>
+      </w:pPr>
+      <w:r>
+        <w:rPr>
+          <w:b/>
+          <w:color w:val="auto"/>
+          <w:sz w:val="24"/>
+        </w:rPr>
+        <w:t>TABELA 3</w:t>
+      </w:r>
+    </w:p>
+    <w:p>
+      <w:pPr>
+        <w:pStyle w:val="Ttulo2"/>
+        <w:rPr>
+          <w:b/>
+          <w:color w:val="auto"/>
+          <w:sz w:val="24"/>
+        </w:rPr>
+      </w:pPr>
+      <w:r>
+        <w:rPr>
+          <w:b/>
+          <w:color w:val="auto"/>
+          <w:sz w:val="24"/>
+        </w:rPr>
+        <w:t>TABELA 4</w:t>
+      </w:r>
+    </w:p>
+    <w:p>
+      <w:pPr>
+        <w:pStyle w:val="Ttulo2"/>
+        <w:rPr>
+          <w:b/>
+          <w:color w:val="auto"/>
+          <w:sz w:val="24"/>
+        </w:rPr>
+      </w:pPr>
+      <w:r>
+        <w:rPr>
+          <w:b/>
+          <w:color w:val="auto"/>
+          <w:sz w:val="24"/>
+        </w:rPr>
+        <w:t xml:space="preserve">TABELA 5 </w:t>
+      </w:r>
+    </w:p>
+    <w:p>
+      <w:pPr>
+        <w:pStyle w:val="Ttulo2"/>
+        <w:rPr>
+          <w:b/>
+          <w:color w:val="auto"/>
+          <w:sz w:val="24"/>
+        </w:rPr>
+      </w:pPr>
+      <w:bookmarkStart w:id="8" w:name="_Ref470076460"/>
+      <w:r>
+        <w:rPr>
+          <w:b/>
+          <w:color w:val="auto"/>
+          <w:sz w:val="24"/>
+        </w:rPr>
+        <w:t>TABELA 6</w:t>
+      </w:r>
+      <w:bookmarkEnd w:id="8"/>
+    </w:p>
+    <w:p/>
+    <w:p>
+      <w:pPr>
+        <w:pStyle w:val="Ttulo1"/>
+        <w:spacing w:after="240"/>
+        <w:rPr>
+          <w:b/>
+          <w:color w:val="auto"/>
+          <w:sz w:val="24"/>
+        </w:rPr>
+      </w:pPr>
+      <w:r>
+        <w:rPr>
+          <w:b/>
+          <w:color w:val="auto"/>
+          <w:sz w:val="24"/>
+        </w:rPr>
+        <w:t>COMPARANDO ARQUIVOS</w:t>
+      </w:r>
+    </w:p>
+    <w:p>
+      <w:pPr>
+        <w:rPr>
+          <w:rFonts w:asciiTheme="majorHAnsi" w:hAnsiTheme="majorHAnsi"/>
+          <w:sz w:val="24"/>
+        </w:rPr>
+      </w:pPr>
+      <w:r>
+        <w:rPr>
+          <w:rFonts w:asciiTheme="majorHAnsi" w:hAnsiTheme="majorHAnsi"/>
+          <w:sz w:val="24"/>
+        </w:rPr>
+        <w:t xml:space="preserve">Nesta seção, é possível inserir arquivos tipo </w:t>
+      </w:r>
+      <w:r>
+        <w:rPr>
+          <w:rFonts w:asciiTheme="majorHAnsi" w:hAnsiTheme="majorHAnsi"/>
+          <w:sz w:val="24"/>
+        </w:rPr>
+        <w:t>dias_dol_for</w:t>
+      </w:r>
+      <w:r>
+        <w:rPr>
+          <w:rFonts w:asciiTheme="majorHAnsi" w:hAnsiTheme="majorHAnsi"/>
+          <w:sz w:val="24"/>
+        </w:rPr>
+        <w:t xml:space="preserve"> e </w:t>
+      </w:r>
+      <w:r>
+        <w:rPr>
+          <w:rFonts w:asciiTheme="majorHAnsi" w:hAnsiTheme="majorHAnsi"/>
+          <w:sz w:val="24"/>
+        </w:rPr>
+        <w:t>DOL_FRA2</w:t>
+      </w:r>
+      <w:r>
+        <w:rPr>
+          <w:rFonts w:asciiTheme="majorHAnsi" w:hAnsiTheme="majorHAnsi"/>
+          <w:sz w:val="24"/>
+        </w:rPr>
+        <w:t xml:space="preserve">, ambos </w:t>
+      </w:r>
+      <w:r>
+        <w:rPr>
+          <w:rFonts w:asciiTheme="majorHAnsi" w:hAnsiTheme="majorHAnsi"/>
+          <w:sz w:val="24"/>
+        </w:rPr>
+        <w:t>com extensão .txt. A entrada do arquivo deve ser feita clicando no botão azul, Escolher arquivo (</w:t>
+      </w:r>
+      <w:r>
+        <w:rPr>
+          <w:rFonts w:asciiTheme="majorHAnsi" w:hAnsiTheme="majorHAnsi"/>
+          <w:sz w:val="24"/>
+        </w:rPr>
+        <w:fldChar w:fldCharType="begin"/>
+      </w:r>
+      <w:r>
+        <w:rPr>
+          <w:rFonts w:asciiTheme="majorHAnsi" w:hAnsiTheme="majorHAnsi"/>
+          <w:sz w:val="24"/>
+        </w:rPr>
+        <w:instrText xml:space="preserve"> REF _Ref470086376 \h </w:instrText>
+      </w:r>
+      <w:r>
+        <w:rPr>
+          <w:rFonts w:asciiTheme="majorHAnsi" w:hAnsiTheme="majorHAnsi"/>
+          <w:sz w:val="24"/>
+        </w:rPr>
+      </w:r>
+      <w:r>
+        <w:rPr>
+          <w:rFonts w:asciiTheme="majorHAnsi" w:hAnsiTheme="majorHAnsi"/>
+          <w:sz w:val="24"/>
+        </w:rPr>
+        <w:fldChar w:fldCharType="separate"/>
+      </w:r>
+      <w:r>
+        <w:t xml:space="preserve">Figura </w:t>
+      </w:r>
+      <w:r>
+        <w:rPr>
+          <w:noProof/>
+        </w:rPr>
+        <w:t>7</w:t>
+      </w:r>
+      <w:r>
+        <w:rPr>
+          <w:rFonts w:asciiTheme="majorHAnsi" w:hAnsiTheme="majorHAnsi"/>
+          <w:sz w:val="24"/>
+        </w:rPr>
+        <w:fldChar w:fldCharType="end"/>
+      </w:r>
+      <w:r>
+        <w:rPr>
+          <w:rFonts w:asciiTheme="majorHAnsi" w:hAnsiTheme="majorHAnsi"/>
+          <w:sz w:val="24"/>
+        </w:rPr>
+        <w:t>).</w:t>
+      </w:r>
+    </w:p>
+    <w:p>
+      <w:pPr>
+        <w:keepNext/>
+      </w:pPr>
+      <w:r>
+        <w:rPr>
+          <w:noProof/>
+          <w:lang w:eastAsia="pt-BR"/>
+        </w:rPr>
+        <w:drawing>
+          <wp:inline distT="0" distB="0" distL="0" distR="0">
+            <wp:extent cx="5400040" cy="593725"/>
+            <wp:effectExtent l="0" t="0" r="0" b="0"/>
+            <wp:docPr id="12" name="Imagem 12"/>
+            <wp:cNvGraphicFramePr>
+              <a:graphicFrameLocks xmlns:a="http://schemas.openxmlformats.org/drawingml/2006/main" noChangeAspect="1"/>
+            </wp:cNvGraphicFramePr>
+            <a:graphic xmlns:a="http://schemas.openxmlformats.org/drawingml/2006/main">
+              <a:graphicData uri="http://schemas.openxmlformats.org/drawingml/2006/picture">
+                <pic:pic xmlns:pic="http://schemas.openxmlformats.org/drawingml/2006/picture">
+                  <pic:nvPicPr>
+                    <pic:cNvPr id="12" name="Sem título.png"/>
+                    <pic:cNvPicPr/>
+                  </pic:nvPicPr>
+                  <pic:blipFill>
+                    <a:blip r:embed="rId15" cstate="print">
+                      <a:extLst>
+                        <a:ext uri="{28A0092B-C50C-407E-A947-70E740481C1C}">
+                          <a14:useLocalDpi xmlns:a14="http://schemas.microsoft.com/office/drawing/2010/main" val="0"/>
+                        </a:ext>
+                      </a:extLst>
+                    </a:blip>
+                    <a:stretch>
+                      <a:fillRect/>
+                    </a:stretch>
+                  </pic:blipFill>
+                  <pic:spPr>
+                    <a:xfrm>
+                      <a:off x="0" y="0"/>
+                      <a:ext cx="5400040" cy="593725"/>
+                    </a:xfrm>
+                    <a:prstGeom prst="rect">
+                      <a:avLst/>
+                    </a:prstGeom>
+                  </pic:spPr>
+                </pic:pic>
+              </a:graphicData>
+            </a:graphic>
+          </wp:inline>
+        </w:drawing>
+      </w:r>
+    </w:p>
+    <w:p>
+      <w:pPr>
+        <w:pStyle w:val="Legenda"/>
+        <w:jc w:val="center"/>
+        <w:rPr>
+          <w:noProof/>
+        </w:rPr>
+      </w:pPr>
+      <w:bookmarkStart w:id="9" w:name="_Ref470086376"/>
       <w:r>
         <w:t xml:space="preserve">Figura </w:t>
       </w:r>
@@ -411,11 +1506,594 @@
           <w:rPr>
             <w:noProof/>
           </w:rPr>
-          <w:t>3</w:t>
+          <w:t>7</w:t>
         </w:r>
       </w:fldSimple>
-      <w:r>
-        <w:t>:input dia, mês, ano &amp; comparação de dias</w:t>
+      <w:bookmarkEnd w:id="9"/>
+      <w:r>
+        <w:t xml:space="preserve">:input dias, mês, ano &amp; compara </w:t>
+      </w:r>
+      <w:r>
+        <w:t>dias</w:t>
+      </w:r>
+      <w:r>
+        <w:rPr>
+          <w:noProof/>
+        </w:rPr>
+        <w:t>.</w:t>
+      </w:r>
+    </w:p>
+    <w:p>
+      <w:pPr>
+        <w:rPr>
+          <w:rFonts w:asciiTheme="majorHAnsi" w:hAnsiTheme="majorHAnsi"/>
+          <w:sz w:val="24"/>
+        </w:rPr>
+      </w:pPr>
+      <w:r>
+        <w:rPr>
+          <w:rFonts w:asciiTheme="majorHAnsi" w:hAnsiTheme="majorHAnsi"/>
+          <w:sz w:val="24"/>
+        </w:rPr>
+        <w:t>Após clicar no botão Escolher Arquivo, uma caixa de diálogo (</w:t>
+      </w:r>
+      <w:r>
+        <w:rPr>
+          <w:rFonts w:asciiTheme="majorHAnsi" w:hAnsiTheme="majorHAnsi"/>
+          <w:sz w:val="24"/>
+        </w:rPr>
+        <w:fldChar w:fldCharType="begin"/>
+      </w:r>
+      <w:r>
+        <w:rPr>
+          <w:rFonts w:asciiTheme="majorHAnsi" w:hAnsiTheme="majorHAnsi"/>
+          <w:sz w:val="24"/>
+        </w:rPr>
+        <w:instrText xml:space="preserve"> REF _Ref470089683 \h </w:instrText>
+      </w:r>
+      <w:r>
+        <w:rPr>
+          <w:rFonts w:asciiTheme="majorHAnsi" w:hAnsiTheme="majorHAnsi"/>
+          <w:sz w:val="24"/>
+        </w:rPr>
+      </w:r>
+      <w:r>
+        <w:rPr>
+          <w:rFonts w:asciiTheme="majorHAnsi" w:hAnsiTheme="majorHAnsi"/>
+          <w:sz w:val="24"/>
+        </w:rPr>
+        <w:fldChar w:fldCharType="separate"/>
+      </w:r>
+      <w:r>
+        <w:t xml:space="preserve">Figura </w:t>
+      </w:r>
+      <w:r>
+        <w:rPr>
+          <w:noProof/>
+        </w:rPr>
+        <w:t>8</w:t>
+      </w:r>
+      <w:r>
+        <w:rPr>
+          <w:rFonts w:asciiTheme="majorHAnsi" w:hAnsiTheme="majorHAnsi"/>
+          <w:sz w:val="24"/>
+        </w:rPr>
+        <w:fldChar w:fldCharType="end"/>
+      </w:r>
+      <w:r>
+        <w:rPr>
+          <w:rFonts w:asciiTheme="majorHAnsi" w:hAnsiTheme="majorHAnsi"/>
+          <w:sz w:val="24"/>
+        </w:rPr>
+        <w:t>) aparecerá para seleção do arquivo.</w:t>
+      </w:r>
+    </w:p>
+    <w:p>
+      <w:pPr>
+        <w:keepNext/>
+      </w:pPr>
+      <w:r>
+        <w:rPr>
+          <w:rFonts w:asciiTheme="majorHAnsi" w:hAnsiTheme="majorHAnsi"/>
+          <w:noProof/>
+          <w:sz w:val="24"/>
+          <w:lang w:eastAsia="pt-BR"/>
+        </w:rPr>
+        <w:drawing>
+          <wp:inline distT="0" distB="0" distL="0" distR="0">
+            <wp:extent cx="5400040" cy="2813685"/>
+            <wp:effectExtent l="0" t="0" r="0" b="5715"/>
+            <wp:docPr id="15" name="Imagem 15"/>
+            <wp:cNvGraphicFramePr>
+              <a:graphicFrameLocks xmlns:a="http://schemas.openxmlformats.org/drawingml/2006/main" noChangeAspect="1"/>
+            </wp:cNvGraphicFramePr>
+            <a:graphic xmlns:a="http://schemas.openxmlformats.org/drawingml/2006/main">
+              <a:graphicData uri="http://schemas.openxmlformats.org/drawingml/2006/picture">
+                <pic:pic xmlns:pic="http://schemas.openxmlformats.org/drawingml/2006/picture">
+                  <pic:nvPicPr>
+                    <pic:cNvPr id="15" name="Sem título.png"/>
+                    <pic:cNvPicPr/>
+                  </pic:nvPicPr>
+                  <pic:blipFill>
+                    <a:blip r:embed="rId16">
+                      <a:extLst>
+                        <a:ext uri="{28A0092B-C50C-407E-A947-70E740481C1C}">
+                          <a14:useLocalDpi xmlns:a14="http://schemas.microsoft.com/office/drawing/2010/main" val="0"/>
+                        </a:ext>
+                      </a:extLst>
+                    </a:blip>
+                    <a:stretch>
+                      <a:fillRect/>
+                    </a:stretch>
+                  </pic:blipFill>
+                  <pic:spPr>
+                    <a:xfrm>
+                      <a:off x="0" y="0"/>
+                      <a:ext cx="5400040" cy="2813685"/>
+                    </a:xfrm>
+                    <a:prstGeom prst="rect">
+                      <a:avLst/>
+                    </a:prstGeom>
+                  </pic:spPr>
+                </pic:pic>
+              </a:graphicData>
+            </a:graphic>
+          </wp:inline>
+        </w:drawing>
+      </w:r>
+    </w:p>
+    <w:p>
+      <w:pPr>
+        <w:pStyle w:val="Legenda"/>
+        <w:jc w:val="center"/>
+        <w:rPr>
+          <w:rFonts w:asciiTheme="majorHAnsi" w:hAnsiTheme="majorHAnsi"/>
+          <w:sz w:val="24"/>
+        </w:rPr>
+      </w:pPr>
+      <w:bookmarkStart w:id="10" w:name="_Ref470089683"/>
+      <w:r>
+        <w:t xml:space="preserve">Figura </w:t>
+      </w:r>
+      <w:fldSimple w:instr=" SEQ Figura \* ARABIC ">
+        <w:r>
+          <w:rPr>
+            <w:noProof/>
+          </w:rPr>
+          <w:t>8</w:t>
+        </w:r>
+      </w:fldSimple>
+      <w:bookmarkEnd w:id="10"/>
+      <w:r>
+        <w:t xml:space="preserve">: inserindo arquivos </w:t>
+      </w:r>
+      <w:r>
+        <w:t>dias_dol_for</w:t>
+      </w:r>
+      <w:r>
+        <w:t xml:space="preserve"> &amp; </w:t>
+      </w:r>
+      <w:r>
+        <w:t>DOL_FRA1</w:t>
+      </w:r>
+    </w:p>
+    <w:p>
+      <w:pPr>
+        <w:jc w:val="both"/>
+        <w:rPr>
+          <w:rFonts w:asciiTheme="majorHAnsi" w:hAnsiTheme="majorHAnsi"/>
+          <w:sz w:val="24"/>
+        </w:rPr>
+      </w:pPr>
+      <w:r>
+        <w:rPr>
+          <w:rFonts w:asciiTheme="majorHAnsi" w:hAnsiTheme="majorHAnsi"/>
+          <w:sz w:val="24"/>
+        </w:rPr>
+        <w:t xml:space="preserve">Após a seleção dos dois arquivos, cada um correspondente ao seu campo </w:t>
+      </w:r>
+      <w:r>
+        <w:rPr>
+          <w:rFonts w:asciiTheme="majorHAnsi" w:hAnsiTheme="majorHAnsi"/>
+          <w:sz w:val="24"/>
+        </w:rPr>
+        <w:t xml:space="preserve">de inserção, será carregado um botão para salvar o arquivo de saída e </w:t>
+      </w:r>
+      <w:r>
+        <w:rPr>
+          <w:rFonts w:asciiTheme="majorHAnsi" w:hAnsiTheme="majorHAnsi"/>
+          <w:sz w:val="24"/>
+        </w:rPr>
+        <w:t xml:space="preserve">uma tabela com as informações obtidas da seguinte maneira: </w:t>
+      </w:r>
+      <w:r>
+        <w:rPr>
+          <w:rFonts w:asciiTheme="majorHAnsi" w:hAnsiTheme="majorHAnsi"/>
+          <w:sz w:val="24"/>
+        </w:rPr>
+        <w:t xml:space="preserve">cada registro do arquivo </w:t>
+      </w:r>
+      <w:r>
+        <w:rPr>
+          <w:rFonts w:asciiTheme="majorHAnsi" w:hAnsiTheme="majorHAnsi"/>
+          <w:sz w:val="24"/>
+        </w:rPr>
+        <w:t>dias_dol_for</w:t>
+      </w:r>
+      <w:r>
+        <w:rPr>
+          <w:rFonts w:asciiTheme="majorHAnsi" w:hAnsiTheme="majorHAnsi"/>
+          <w:sz w:val="24"/>
+        </w:rPr>
+        <w:t xml:space="preserve"> é comparado com o arquivo </w:t>
+      </w:r>
+      <w:r>
+        <w:rPr>
+          <w:rFonts w:asciiTheme="majorHAnsi" w:hAnsiTheme="majorHAnsi"/>
+          <w:sz w:val="24"/>
+        </w:rPr>
+        <w:t>DOL_FRA1</w:t>
+      </w:r>
+      <w:r>
+        <w:rPr>
+          <w:rFonts w:asciiTheme="majorHAnsi" w:hAnsiTheme="majorHAnsi"/>
+          <w:sz w:val="24"/>
+        </w:rPr>
+        <w:t xml:space="preserve">, caso haja algum registro igual (dia, mês, ano), o registro igual é removido do arquivo </w:t>
+      </w:r>
+      <w:r>
+        <w:rPr>
+          <w:rFonts w:asciiTheme="majorHAnsi" w:hAnsiTheme="majorHAnsi"/>
+          <w:sz w:val="24"/>
+        </w:rPr>
+        <w:t>DOL_FRA1</w:t>
+      </w:r>
+      <w:r>
+        <w:rPr>
+          <w:rFonts w:asciiTheme="majorHAnsi" w:hAnsiTheme="majorHAnsi"/>
+          <w:sz w:val="24"/>
+        </w:rPr>
+        <w:t>, restando assim, um arquivo sem linhas iguais (</w:t>
+      </w:r>
+      <w:r>
+        <w:rPr>
+          <w:rFonts w:asciiTheme="majorHAnsi" w:hAnsiTheme="majorHAnsi"/>
+          <w:sz w:val="24"/>
+        </w:rPr>
+        <w:fldChar w:fldCharType="begin"/>
+      </w:r>
+      <w:r>
+        <w:rPr>
+          <w:rFonts w:asciiTheme="majorHAnsi" w:hAnsiTheme="majorHAnsi"/>
+          <w:sz w:val="24"/>
+        </w:rPr>
+        <w:instrText xml:space="preserve"> REF _Ref470087381 \h </w:instrText>
+      </w:r>
+      <w:r>
+        <w:rPr>
+          <w:rFonts w:asciiTheme="majorHAnsi" w:hAnsiTheme="majorHAnsi"/>
+          <w:sz w:val="24"/>
+        </w:rPr>
+      </w:r>
+      <w:r>
+        <w:rPr>
+          <w:rFonts w:asciiTheme="majorHAnsi" w:hAnsiTheme="majorHAnsi"/>
+          <w:sz w:val="24"/>
+        </w:rPr>
+        <w:fldChar w:fldCharType="separate"/>
+      </w:r>
+      <w:r>
+        <w:t xml:space="preserve">Figura </w:t>
+      </w:r>
+      <w:r>
+        <w:rPr>
+          <w:noProof/>
+        </w:rPr>
+        <w:t>9</w:t>
+      </w:r>
+      <w:r>
+        <w:rPr>
+          <w:rFonts w:asciiTheme="majorHAnsi" w:hAnsiTheme="majorHAnsi"/>
+          <w:sz w:val="24"/>
+        </w:rPr>
+        <w:fldChar w:fldCharType="end"/>
+      </w:r>
+      <w:r>
+        <w:rPr>
+          <w:rFonts w:asciiTheme="majorHAnsi" w:hAnsiTheme="majorHAnsi"/>
+          <w:sz w:val="24"/>
+        </w:rPr>
+        <w:t xml:space="preserve">). </w:t>
+      </w:r>
+    </w:p>
+    <w:p>
+      <w:pPr>
+        <w:keepNext/>
+      </w:pPr>
+      <w:r>
+        <w:rPr>
+          <w:noProof/>
+          <w:lang w:eastAsia="pt-BR"/>
+        </w:rPr>
+        <w:lastRenderedPageBreak/>
+        <w:drawing>
+          <wp:inline distT="0" distB="0" distL="0" distR="0">
+            <wp:extent cx="5524500" cy="2607762"/>
+            <wp:effectExtent l="0" t="0" r="0" b="2540"/>
+            <wp:docPr id="13" name="Imagem 13"/>
+            <wp:cNvGraphicFramePr>
+              <a:graphicFrameLocks xmlns:a="http://schemas.openxmlformats.org/drawingml/2006/main" noChangeAspect="1"/>
+            </wp:cNvGraphicFramePr>
+            <a:graphic xmlns:a="http://schemas.openxmlformats.org/drawingml/2006/main">
+              <a:graphicData uri="http://schemas.openxmlformats.org/drawingml/2006/picture">
+                <pic:pic xmlns:pic="http://schemas.openxmlformats.org/drawingml/2006/picture">
+                  <pic:nvPicPr>
+                    <pic:cNvPr id="13" name="Sem título.png"/>
+                    <pic:cNvPicPr/>
+                  </pic:nvPicPr>
+                  <pic:blipFill rotWithShape="1">
+                    <a:blip r:embed="rId17" cstate="print">
+                      <a:extLst>
+                        <a:ext uri="{28A0092B-C50C-407E-A947-70E740481C1C}">
+                          <a14:useLocalDpi xmlns:a14="http://schemas.microsoft.com/office/drawing/2010/main" val="0"/>
+                        </a:ext>
+                      </a:extLst>
+                    </a:blip>
+                    <a:srcRect r="21155" b="38544"/>
+                    <a:stretch/>
+                  </pic:blipFill>
+                  <pic:spPr bwMode="auto">
+                    <a:xfrm>
+                      <a:off x="0" y="0"/>
+                      <a:ext cx="5583561" cy="2635641"/>
+                    </a:xfrm>
+                    <a:prstGeom prst="rect">
+                      <a:avLst/>
+                    </a:prstGeom>
+                    <a:ln>
+                      <a:noFill/>
+                    </a:ln>
+                    <a:extLst>
+                      <a:ext uri="{53640926-AAD7-44D8-BBD7-CCE9431645EC}">
+                        <a14:shadowObscured xmlns:a14="http://schemas.microsoft.com/office/drawing/2010/main"/>
+                      </a:ext>
+                    </a:extLst>
+                  </pic:spPr>
+                </pic:pic>
+              </a:graphicData>
+            </a:graphic>
+          </wp:inline>
+        </w:drawing>
+      </w:r>
+    </w:p>
+    <w:p>
+      <w:pPr>
+        <w:pStyle w:val="Legenda"/>
+        <w:jc w:val="center"/>
+      </w:pPr>
+      <w:bookmarkStart w:id="11" w:name="_Ref470087381"/>
+      <w:r>
+        <w:t xml:space="preserve">Figura </w:t>
+      </w:r>
+      <w:fldSimple w:instr=" SEQ Figura \* ARABIC ">
+        <w:r>
+          <w:rPr>
+            <w:noProof/>
+          </w:rPr>
+          <w:t>9</w:t>
+        </w:r>
+      </w:fldSimple>
+      <w:bookmarkEnd w:id="11"/>
+      <w:r>
+        <w:t>: tabela com resultados da comparação.</w:t>
+      </w:r>
+    </w:p>
+    <w:p>
+      <w:r>
+        <w:t>Ao clicar no botão Salvar arquivo, uma tela de seleção para onde salvar o arquivo será mostrada (</w:t>
+      </w:r>
+      <w:r>
+        <w:fldChar w:fldCharType="begin"/>
+      </w:r>
+      <w:r>
+        <w:instrText xml:space="preserve"> REF _Ref470089786 \h </w:instrText>
+      </w:r>
+      <w:r>
+        <w:fldChar w:fldCharType="separate"/>
+      </w:r>
+      <w:r>
+        <w:t xml:space="preserve">Figura </w:t>
+      </w:r>
+      <w:r>
+        <w:rPr>
+          <w:noProof/>
+        </w:rPr>
+        <w:t>10</w:t>
+      </w:r>
+      <w:r>
+        <w:fldChar w:fldCharType="end"/>
+      </w:r>
+      <w:r>
+        <w:t>). Após a escolha do diretório, basta salvar o arquivo no local desejado.</w:t>
+      </w:r>
+    </w:p>
+    <w:p>
+      <w:pPr>
+        <w:keepNext/>
+      </w:pPr>
+      <w:r>
+        <w:rPr>
+          <w:noProof/>
+          <w:lang w:eastAsia="pt-BR"/>
+        </w:rPr>
+        <w:drawing>
+          <wp:inline distT="0" distB="0" distL="0" distR="0">
+            <wp:extent cx="5430122" cy="2800800"/>
+            <wp:effectExtent l="0" t="0" r="0" b="0"/>
+            <wp:docPr id="14" name="Imagem 14"/>
+            <wp:cNvGraphicFramePr>
+              <a:graphicFrameLocks xmlns:a="http://schemas.openxmlformats.org/drawingml/2006/main" noChangeAspect="1"/>
+            </wp:cNvGraphicFramePr>
+            <a:graphic xmlns:a="http://schemas.openxmlformats.org/drawingml/2006/main">
+              <a:graphicData uri="http://schemas.openxmlformats.org/drawingml/2006/picture">
+                <pic:pic xmlns:pic="http://schemas.openxmlformats.org/drawingml/2006/picture">
+                  <pic:nvPicPr>
+                    <pic:cNvPr id="14" name="Sem título.png"/>
+                    <pic:cNvPicPr/>
+                  </pic:nvPicPr>
+                  <pic:blipFill rotWithShape="1">
+                    <a:blip r:embed="rId18">
+                      <a:extLst>
+                        <a:ext uri="{28A0092B-C50C-407E-A947-70E740481C1C}">
+                          <a14:useLocalDpi xmlns:a14="http://schemas.microsoft.com/office/drawing/2010/main" val="0"/>
+                        </a:ext>
+                      </a:extLst>
+                    </a:blip>
+                    <a:srcRect l="-1" r="49730" b="57184"/>
+                    <a:stretch/>
+                  </pic:blipFill>
+                  <pic:spPr bwMode="auto">
+                    <a:xfrm>
+                      <a:off x="0" y="0"/>
+                      <a:ext cx="5430122" cy="2800800"/>
+                    </a:xfrm>
+                    <a:prstGeom prst="rect">
+                      <a:avLst/>
+                    </a:prstGeom>
+                    <a:ln>
+                      <a:noFill/>
+                    </a:ln>
+                    <a:extLst>
+                      <a:ext uri="{53640926-AAD7-44D8-BBD7-CCE9431645EC}">
+                        <a14:shadowObscured xmlns:a14="http://schemas.microsoft.com/office/drawing/2010/main"/>
+                      </a:ext>
+                    </a:extLst>
+                  </pic:spPr>
+                </pic:pic>
+              </a:graphicData>
+            </a:graphic>
+          </wp:inline>
+        </w:drawing>
+      </w:r>
+    </w:p>
+    <w:p>
+      <w:pPr>
+        <w:pStyle w:val="Legenda"/>
+        <w:jc w:val="center"/>
+      </w:pPr>
+      <w:bookmarkStart w:id="12" w:name="_Ref470089786"/>
+      <w:r>
+        <w:t xml:space="preserve">Figura </w:t>
+      </w:r>
+      <w:fldSimple w:instr=" SEQ Figura \* ARABIC ">
+        <w:r>
+          <w:rPr>
+            <w:noProof/>
+          </w:rPr>
+          <w:t>10</w:t>
+        </w:r>
+      </w:fldSimple>
+      <w:bookmarkEnd w:id="12"/>
+      <w:r>
+        <w:t>: salvando arquivo resultado.</w:t>
+      </w:r>
+    </w:p>
+    <w:p>
+      <w:pPr>
+        <w:pStyle w:val="Ttulo1"/>
+        <w:spacing w:after="240"/>
+        <w:rPr>
+          <w:b/>
+          <w:color w:val="auto"/>
+          <w:sz w:val="24"/>
+        </w:rPr>
+      </w:pPr>
+      <w:r>
+        <w:rPr>
+          <w:b/>
+          <w:color w:val="auto"/>
+          <w:sz w:val="24"/>
+        </w:rPr>
+        <w:t>AVEs</w:t>
+      </w:r>
+    </w:p>
+    <w:p>
+      <w:pPr>
+        <w:rPr>
+          <w:rFonts w:asciiTheme="majorHAnsi" w:hAnsiTheme="majorHAnsi"/>
+          <w:sz w:val="24"/>
+        </w:rPr>
+      </w:pPr>
+      <w:r>
+        <w:rPr>
+          <w:rFonts w:asciiTheme="majorHAnsi" w:hAnsiTheme="majorHAnsi"/>
+          <w:sz w:val="24"/>
+        </w:rPr>
+        <w:t xml:space="preserve">Nesta seção, é possível inserir arquivos tipo </w:t>
+      </w:r>
+      <w:r>
+        <w:rPr>
+          <w:rFonts w:asciiTheme="majorHAnsi" w:hAnsiTheme="majorHAnsi"/>
+          <w:sz w:val="24"/>
+        </w:rPr>
+        <w:t xml:space="preserve">AVE </w:t>
+      </w:r>
+      <w:r>
+        <w:rPr>
+          <w:rFonts w:asciiTheme="majorHAnsi" w:hAnsiTheme="majorHAnsi"/>
+          <w:sz w:val="24"/>
+        </w:rPr>
+        <w:t>com extensão .txt. A entrada do arquivo deve ser feita clicando no botão azul, Escolher arquivo (</w:t>
+      </w:r>
+      <w:r>
+        <w:rPr>
+          <w:rFonts w:asciiTheme="majorHAnsi" w:hAnsiTheme="majorHAnsi"/>
+          <w:sz w:val="24"/>
+        </w:rPr>
+        <w:fldChar w:fldCharType="begin"/>
+      </w:r>
+      <w:r>
+        <w:rPr>
+          <w:rFonts w:asciiTheme="majorHAnsi" w:hAnsiTheme="majorHAnsi"/>
+          <w:sz w:val="24"/>
+        </w:rPr>
+        <w:instrText xml:space="preserve"> REF _Ref470082499 \h </w:instrText>
+      </w:r>
+      <w:r>
+        <w:rPr>
+          <w:rFonts w:asciiTheme="majorHAnsi" w:hAnsiTheme="majorHAnsi"/>
+          <w:sz w:val="24"/>
+        </w:rPr>
+      </w:r>
+      <w:r>
+        <w:rPr>
+          <w:rFonts w:asciiTheme="majorHAnsi" w:hAnsiTheme="majorHAnsi"/>
+          <w:sz w:val="24"/>
+        </w:rPr>
+        <w:fldChar w:fldCharType="separate"/>
+      </w:r>
+      <w:r>
+        <w:t xml:space="preserve">Figura </w:t>
+      </w:r>
+      <w:r>
+        <w:rPr>
+          <w:noProof/>
+        </w:rPr>
+        <w:t>11</w:t>
+      </w:r>
+      <w:r>
+        <w:rPr>
+          <w:rFonts w:asciiTheme="majorHAnsi" w:hAnsiTheme="majorHAnsi"/>
+          <w:sz w:val="24"/>
+        </w:rPr>
+        <w:fldChar w:fldCharType="end"/>
+      </w:r>
+      <w:r>
+        <w:rPr>
+          <w:rFonts w:asciiTheme="majorHAnsi" w:hAnsiTheme="majorHAnsi"/>
+          <w:sz w:val="24"/>
+        </w:rPr>
+        <w:t>).</w:t>
       </w:r>
     </w:p>
     <w:p>
@@ -443,7 +2121,7 @@
                     <pic:cNvPicPr/>
                   </pic:nvPicPr>
                   <pic:blipFill>
-                    <a:blip r:embed="rId7" cstate="print">
+                    <a:blip r:embed="rId19" cstate="print">
                       <a:extLst>
                         <a:ext uri="{28A0092B-C50C-407E-A947-70E740481C1C}">
                           <a14:useLocalDpi xmlns:a14="http://schemas.microsoft.com/office/drawing/2010/main" val="0"/>
@@ -475,6 +2153,159 @@
         <w:pStyle w:val="Legenda"/>
         <w:jc w:val="center"/>
       </w:pPr>
+      <w:bookmarkStart w:id="13" w:name="_Ref470082499"/>
+      <w:bookmarkStart w:id="14" w:name="_GoBack"/>
+      <w:r>
+        <w:t>Figura</w:t>
+      </w:r>
+      <w:bookmarkEnd w:id="14"/>
+      <w:r>
+        <w:t xml:space="preserve"> </w:t>
+      </w:r>
+      <w:r>
+        <w:fldChar w:fldCharType="begin"/>
+      </w:r>
+      <w:r>
+        <w:instrText xml:space="preserve"> SEQ Figura \* ARABIC </w:instrText>
+      </w:r>
+      <w:r>
+        <w:fldChar w:fldCharType="separate"/>
+      </w:r>
+      <w:r>
+        <w:rPr>
+          <w:noProof/>
+        </w:rPr>
+        <w:t>11</w:t>
+      </w:r>
+      <w:r>
+        <w:rPr>
+          <w:noProof/>
+        </w:rPr>
+        <w:fldChar w:fldCharType="end"/>
+      </w:r>
+      <w:bookmarkEnd w:id="13"/>
+      <w:r>
+        <w:t>: input AVE</w:t>
+      </w:r>
+    </w:p>
+    <w:p>
+      <w:r>
+        <w:rPr>
+          <w:rFonts w:asciiTheme="majorHAnsi" w:hAnsiTheme="majorHAnsi"/>
+          <w:sz w:val="24"/>
+        </w:rPr>
+        <w:t>Após clicar no botão Escolher Arquivo, uma caixa de diálogo (</w:t>
+      </w:r>
+      <w:r>
+        <w:rPr>
+          <w:rFonts w:asciiTheme="majorHAnsi" w:hAnsiTheme="majorHAnsi"/>
+          <w:sz w:val="24"/>
+        </w:rPr>
+        <w:fldChar w:fldCharType="begin"/>
+      </w:r>
+      <w:r>
+        <w:rPr>
+          <w:rFonts w:asciiTheme="majorHAnsi" w:hAnsiTheme="majorHAnsi"/>
+          <w:sz w:val="24"/>
+        </w:rPr>
+        <w:instrText xml:space="preserve"> REF _Ref470082611 \h </w:instrText>
+      </w:r>
+      <w:r>
+        <w:rPr>
+          <w:rFonts w:asciiTheme="majorHAnsi" w:hAnsiTheme="majorHAnsi"/>
+          <w:sz w:val="24"/>
+        </w:rPr>
+      </w:r>
+      <w:r>
+        <w:rPr>
+          <w:rFonts w:asciiTheme="majorHAnsi" w:hAnsiTheme="majorHAnsi"/>
+          <w:sz w:val="24"/>
+        </w:rPr>
+        <w:fldChar w:fldCharType="separate"/>
+      </w:r>
+      <w:r>
+        <w:t xml:space="preserve">Figura </w:t>
+      </w:r>
+      <w:r>
+        <w:rPr>
+          <w:noProof/>
+        </w:rPr>
+        <w:t>12</w:t>
+      </w:r>
+      <w:r>
+        <w:rPr>
+          <w:rFonts w:asciiTheme="majorHAnsi" w:hAnsiTheme="majorHAnsi"/>
+          <w:sz w:val="24"/>
+        </w:rPr>
+        <w:fldChar w:fldCharType="end"/>
+      </w:r>
+      <w:r>
+        <w:rPr>
+          <w:rFonts w:asciiTheme="majorHAnsi" w:hAnsiTheme="majorHAnsi"/>
+          <w:sz w:val="24"/>
+        </w:rPr>
+        <w:t>) aparecerá para seleção do arquivo.</w:t>
+      </w:r>
+    </w:p>
+    <w:p>
+      <w:pPr>
+        <w:keepNext/>
+      </w:pPr>
+      <w:r>
+        <w:rPr>
+          <w:noProof/>
+          <w:lang w:eastAsia="pt-BR"/>
+        </w:rPr>
+        <w:lastRenderedPageBreak/>
+        <w:drawing>
+          <wp:inline distT="0" distB="0" distL="0" distR="0">
+            <wp:extent cx="5400040" cy="2814955"/>
+            <wp:effectExtent l="0" t="0" r="0" b="4445"/>
+            <wp:docPr id="9" name="Imagem 9"/>
+            <wp:cNvGraphicFramePr>
+              <a:graphicFrameLocks xmlns:a="http://schemas.openxmlformats.org/drawingml/2006/main" noChangeAspect="1"/>
+            </wp:cNvGraphicFramePr>
+            <a:graphic xmlns:a="http://schemas.openxmlformats.org/drawingml/2006/main">
+              <a:graphicData uri="http://schemas.openxmlformats.org/drawingml/2006/picture">
+                <pic:pic xmlns:pic="http://schemas.openxmlformats.org/drawingml/2006/picture">
+                  <pic:nvPicPr>
+                    <pic:cNvPr id="9" name="Sem título.png"/>
+                    <pic:cNvPicPr/>
+                  </pic:nvPicPr>
+                  <pic:blipFill>
+                    <a:blip r:embed="rId20">
+                      <a:extLst>
+                        <a:ext uri="{28A0092B-C50C-407E-A947-70E740481C1C}">
+                          <a14:useLocalDpi xmlns:a14="http://schemas.microsoft.com/office/drawing/2010/main" val="0"/>
+                        </a:ext>
+                      </a:extLst>
+                    </a:blip>
+                    <a:stretch>
+                      <a:fillRect/>
+                    </a:stretch>
+                  </pic:blipFill>
+                  <pic:spPr>
+                    <a:xfrm>
+                      <a:off x="0" y="0"/>
+                      <a:ext cx="5400040" cy="2814955"/>
+                    </a:xfrm>
+                    <a:prstGeom prst="rect">
+                      <a:avLst/>
+                    </a:prstGeom>
+                  </pic:spPr>
+                </pic:pic>
+              </a:graphicData>
+            </a:graphic>
+          </wp:inline>
+        </w:drawing>
+      </w:r>
+    </w:p>
+    <w:p>
+      <w:pPr>
+        <w:pStyle w:val="Legenda"/>
+        <w:jc w:val="center"/>
+      </w:pPr>
+      <w:bookmarkStart w:id="15" w:name="_Ref470082611"/>
       <w:r>
         <w:t xml:space="preserve">Figura </w:t>
       </w:r>
@@ -483,14 +2314,243 @@
           <w:rPr>
             <w:noProof/>
           </w:rPr>
-          <w:t>4</w:t>
+          <w:t>12</w:t>
         </w:r>
       </w:fldSimple>
-      <w:r>
-        <w:t>: input AVE</w:t>
-      </w:r>
-      <w:bookmarkStart w:id="0" w:name="_GoBack"/>
-      <w:bookmarkEnd w:id="0"/>
+      <w:bookmarkEnd w:id="15"/>
+      <w:r>
+        <w:t>: escolhendo arquivo AVE.</w:t>
+      </w:r>
+    </w:p>
+    <w:p>
+      <w:r>
+        <w:t xml:space="preserve">Ao selecionar o arquivo desejado, e clicar no botão Abrir, </w:t>
+      </w:r>
+      <w:r>
+        <w:t>o arquivo será carregado e um botão para salvar o arquivo de saída será apresentado na tela (</w:t>
+      </w:r>
+      <w:r>
+        <w:fldChar w:fldCharType="begin"/>
+      </w:r>
+      <w:r>
+        <w:instrText xml:space="preserve"> REF _Ref470082820 \h </w:instrText>
+      </w:r>
+      <w:r>
+        <w:fldChar w:fldCharType="separate"/>
+      </w:r>
+      <w:r>
+        <w:t xml:space="preserve">Figura </w:t>
+      </w:r>
+      <w:r>
+        <w:rPr>
+          <w:noProof/>
+        </w:rPr>
+        <w:t>13</w:t>
+      </w:r>
+      <w:r>
+        <w:fldChar w:fldCharType="end"/>
+      </w:r>
+      <w:r>
+        <w:t>).</w:t>
+      </w:r>
+    </w:p>
+    <w:p>
+      <w:pPr>
+        <w:keepNext/>
+      </w:pPr>
+      <w:r>
+        <w:rPr>
+          <w:noProof/>
+          <w:lang w:eastAsia="pt-BR"/>
+        </w:rPr>
+        <w:drawing>
+          <wp:inline distT="0" distB="0" distL="0" distR="0">
+            <wp:extent cx="5400040" cy="473710"/>
+            <wp:effectExtent l="0" t="0" r="0" b="2540"/>
+            <wp:docPr id="10" name="Imagem 10"/>
+            <wp:cNvGraphicFramePr>
+              <a:graphicFrameLocks xmlns:a="http://schemas.openxmlformats.org/drawingml/2006/main" noChangeAspect="1"/>
+            </wp:cNvGraphicFramePr>
+            <a:graphic xmlns:a="http://schemas.openxmlformats.org/drawingml/2006/main">
+              <a:graphicData uri="http://schemas.openxmlformats.org/drawingml/2006/picture">
+                <pic:pic xmlns:pic="http://schemas.openxmlformats.org/drawingml/2006/picture">
+                  <pic:nvPicPr>
+                    <pic:cNvPr id="10" name="Sem título.png"/>
+                    <pic:cNvPicPr/>
+                  </pic:nvPicPr>
+                  <pic:blipFill>
+                    <a:blip r:embed="rId21" cstate="print">
+                      <a:extLst>
+                        <a:ext uri="{28A0092B-C50C-407E-A947-70E740481C1C}">
+                          <a14:useLocalDpi xmlns:a14="http://schemas.microsoft.com/office/drawing/2010/main" val="0"/>
+                        </a:ext>
+                      </a:extLst>
+                    </a:blip>
+                    <a:stretch>
+                      <a:fillRect/>
+                    </a:stretch>
+                  </pic:blipFill>
+                  <pic:spPr>
+                    <a:xfrm>
+                      <a:off x="0" y="0"/>
+                      <a:ext cx="5400040" cy="473710"/>
+                    </a:xfrm>
+                    <a:prstGeom prst="rect">
+                      <a:avLst/>
+                    </a:prstGeom>
+                  </pic:spPr>
+                </pic:pic>
+              </a:graphicData>
+            </a:graphic>
+          </wp:inline>
+        </w:drawing>
+      </w:r>
+    </w:p>
+    <w:p>
+      <w:pPr>
+        <w:pStyle w:val="Legenda"/>
+        <w:jc w:val="center"/>
+      </w:pPr>
+      <w:bookmarkStart w:id="16" w:name="_Ref470082820"/>
+      <w:r>
+        <w:t xml:space="preserve">Figura </w:t>
+      </w:r>
+      <w:fldSimple w:instr=" SEQ Figura \* ARABIC ">
+        <w:r>
+          <w:rPr>
+            <w:noProof/>
+          </w:rPr>
+          <w:t>13</w:t>
+        </w:r>
+      </w:fldSimple>
+      <w:bookmarkEnd w:id="16"/>
+      <w:r>
+        <w:t>: salvar arquivo de saída AVE.</w:t>
+      </w:r>
+    </w:p>
+    <w:p>
+      <w:r>
+        <w:t>Ao clicar no botão Salvar</w:t>
+      </w:r>
+      <w:r>
+        <w:t xml:space="preserve"> arquivo</w:t>
+      </w:r>
+      <w:r>
+        <w:t>, uma tela de seleção para onde salvar o arquivo será mostrada (</w:t>
+      </w:r>
+      <w:r>
+        <w:fldChar w:fldCharType="begin"/>
+      </w:r>
+      <w:r>
+        <w:instrText xml:space="preserve"> REF _Ref470085346 \h </w:instrText>
+      </w:r>
+      <w:r>
+        <w:fldChar w:fldCharType="separate"/>
+      </w:r>
+      <w:r>
+        <w:t xml:space="preserve">Figura </w:t>
+      </w:r>
+      <w:r>
+        <w:rPr>
+          <w:noProof/>
+        </w:rPr>
+        <w:t>14</w:t>
+      </w:r>
+      <w:r>
+        <w:fldChar w:fldCharType="end"/>
+      </w:r>
+      <w:r>
+        <w:t>).</w:t>
+      </w:r>
+      <w:r>
+        <w:t xml:space="preserve"> Após a escolha do diretório, basta salvar o arquivo no local desejado.</w:t>
+      </w:r>
+    </w:p>
+    <w:p>
+      <w:pPr>
+        <w:keepNext/>
+      </w:pPr>
+      <w:r>
+        <w:rPr>
+          <w:noProof/>
+          <w:lang w:eastAsia="pt-BR"/>
+        </w:rPr>
+        <w:drawing>
+          <wp:inline distT="0" distB="0" distL="0" distR="0">
+            <wp:extent cx="5400040" cy="2798445"/>
+            <wp:effectExtent l="0" t="0" r="0" b="1905"/>
+            <wp:docPr id="11" name="Imagem 11"/>
+            <wp:cNvGraphicFramePr>
+              <a:graphicFrameLocks xmlns:a="http://schemas.openxmlformats.org/drawingml/2006/main" noChangeAspect="1"/>
+            </wp:cNvGraphicFramePr>
+            <a:graphic xmlns:a="http://schemas.openxmlformats.org/drawingml/2006/main">
+              <a:graphicData uri="http://schemas.openxmlformats.org/drawingml/2006/picture">
+                <pic:pic xmlns:pic="http://schemas.openxmlformats.org/drawingml/2006/picture">
+                  <pic:nvPicPr>
+                    <pic:cNvPr id="11" name="Sem título.png"/>
+                    <pic:cNvPicPr/>
+                  </pic:nvPicPr>
+                  <pic:blipFill>
+                    <a:blip r:embed="rId22">
+                      <a:extLst>
+                        <a:ext uri="{28A0092B-C50C-407E-A947-70E740481C1C}">
+                          <a14:useLocalDpi xmlns:a14="http://schemas.microsoft.com/office/drawing/2010/main" val="0"/>
+                        </a:ext>
+                      </a:extLst>
+                    </a:blip>
+                    <a:stretch>
+                      <a:fillRect/>
+                    </a:stretch>
+                  </pic:blipFill>
+                  <pic:spPr>
+                    <a:xfrm>
+                      <a:off x="0" y="0"/>
+                      <a:ext cx="5400040" cy="2798445"/>
+                    </a:xfrm>
+                    <a:prstGeom prst="rect">
+                      <a:avLst/>
+                    </a:prstGeom>
+                  </pic:spPr>
+                </pic:pic>
+              </a:graphicData>
+            </a:graphic>
+          </wp:inline>
+        </w:drawing>
+      </w:r>
+    </w:p>
+    <w:p>
+      <w:pPr>
+        <w:pStyle w:val="Legenda"/>
+        <w:jc w:val="center"/>
+      </w:pPr>
+      <w:bookmarkStart w:id="17" w:name="_Ref470085346"/>
+      <w:r>
+        <w:t xml:space="preserve">Figura </w:t>
+      </w:r>
+      <w:fldSimple w:instr=" SEQ Figura \* ARABIC ">
+        <w:r>
+          <w:rPr>
+            <w:noProof/>
+          </w:rPr>
+          <w:t>14</w:t>
+        </w:r>
+      </w:fldSimple>
+      <w:bookmarkEnd w:id="17"/>
+      <w:r>
+        <w:t xml:space="preserve">: salvando arquivo de </w:t>
+      </w:r>
+      <w:r>
+        <w:t>saída</w:t>
+      </w:r>
+      <w:r>
+        <w:t xml:space="preserve"> AVE</w:t>
+      </w:r>
+      <w:r>
+        <w:rPr>
+          <w:noProof/>
+        </w:rPr>
+        <w:t>.</w:t>
+      </w:r>
     </w:p>
     <w:sectPr>
       <w:pgSz w:w="11906" w:h="16838"/>
@@ -500,6 +2560,162 @@
     </w:sectPr>
   </w:body>
 </w:document>
+</file>
+
+<file path=word/endnotes.xml><?xml version="1.0" encoding="utf-8"?>
+<w:endnotes xmlns:wpc="http://schemas.microsoft.com/office/word/2010/wordprocessingCanvas" xmlns:cx="http://schemas.microsoft.com/office/drawing/2014/chartex" xmlns:cx1="http://schemas.microsoft.com/office/drawing/2015/9/8/chartex" xmlns:cx2="http://schemas.microsoft.com/office/drawing/2015/10/21/chartex" xmlns:cx3="http://schemas.microsoft.com/office/drawing/2016/5/9/chartex" xmlns:cx4="http://schemas.microsoft.com/office/drawing/2016/5/10/chartex" xmlns:cx5="http://schemas.microsoft.com/office/drawing/2016/5/11/chartex" xmlns:mc="http://schemas.openxmlformats.org/markup-compatibility/2006" xmlns:o="urn:schemas-microsoft-com:office:office" xmlns:r="http://schemas.openxmlformats.org/officeDocument/2006/relationships" xmlns:m="http://schemas.openxmlformats.org/officeDocument/2006/math" xmlns:v="urn:schemas-microsoft-com:vml" xmlns:wp14="http://schemas.microsoft.com/office/word/2010/wordprocessingDrawing" xmlns:wp="http://schemas.openxmlformats.org/drawingml/2006/wordprocessingDrawing" xmlns:w10="urn:schemas-microsoft-com:office:word" xmlns:w="http://schemas.openxmlformats.org/wordprocessingml/2006/main" xmlns:w14="http://schemas.microsoft.com/office/word/2010/wordml" xmlns:w15="http://schemas.microsoft.com/office/word/2012/wordml" xmlns:w16se="http://schemas.microsoft.com/office/word/2015/wordml/symex" xmlns:wpg="http://schemas.microsoft.com/office/word/2010/wordprocessingGroup" xmlns:wpi="http://schemas.microsoft.com/office/word/2010/wordprocessingInk" xmlns:wne="http://schemas.microsoft.com/office/word/2006/wordml" xmlns:wps="http://schemas.microsoft.com/office/word/2010/wordprocessingShape" mc:Ignorable="w14 w15 w16se wp14">
+  <w:endnote w:type="separator" w:id="-1">
+    <w:p>
+      <w:pPr>
+        <w:spacing w:after="0" w:line="240" w:lineRule="auto"/>
+      </w:pPr>
+      <w:r>
+        <w:separator/>
+      </w:r>
+    </w:p>
+  </w:endnote>
+  <w:endnote w:type="continuationSeparator" w:id="0">
+    <w:p>
+      <w:pPr>
+        <w:spacing w:after="0" w:line="240" w:lineRule="auto"/>
+      </w:pPr>
+      <w:r>
+        <w:continuationSeparator/>
+      </w:r>
+    </w:p>
+  </w:endnote>
+</w:endnotes>
+</file>
+
+<file path=word/footnotes.xml><?xml version="1.0" encoding="utf-8"?>
+<w:footnotes xmlns:wpc="http://schemas.microsoft.com/office/word/2010/wordprocessingCanvas" xmlns:cx="http://schemas.microsoft.com/office/drawing/2014/chartex" xmlns:cx1="http://schemas.microsoft.com/office/drawing/2015/9/8/chartex" xmlns:cx2="http://schemas.microsoft.com/office/drawing/2015/10/21/chartex" xmlns:cx3="http://schemas.microsoft.com/office/drawing/2016/5/9/chartex" xmlns:cx4="http://schemas.microsoft.com/office/drawing/2016/5/10/chartex" xmlns:cx5="http://schemas.microsoft.com/office/drawing/2016/5/11/chartex" xmlns:mc="http://schemas.openxmlformats.org/markup-compatibility/2006" xmlns:o="urn:schemas-microsoft-com:office:office" xmlns:r="http://schemas.openxmlformats.org/officeDocument/2006/relationships" xmlns:m="http://schemas.openxmlformats.org/officeDocument/2006/math" xmlns:v="urn:schemas-microsoft-com:vml" xmlns:wp14="http://schemas.microsoft.com/office/word/2010/wordprocessingDrawing" xmlns:wp="http://schemas.openxmlformats.org/drawingml/2006/wordprocessingDrawing" xmlns:w10="urn:schemas-microsoft-com:office:word" xmlns:w="http://schemas.openxmlformats.org/wordprocessingml/2006/main" xmlns:w14="http://schemas.microsoft.com/office/word/2010/wordml" xmlns:w15="http://schemas.microsoft.com/office/word/2012/wordml" xmlns:w16se="http://schemas.microsoft.com/office/word/2015/wordml/symex" xmlns:wpg="http://schemas.microsoft.com/office/word/2010/wordprocessingGroup" xmlns:wpi="http://schemas.microsoft.com/office/word/2010/wordprocessingInk" xmlns:wne="http://schemas.microsoft.com/office/word/2006/wordml" xmlns:wps="http://schemas.microsoft.com/office/word/2010/wordprocessingShape" mc:Ignorable="w14 w15 w16se wp14">
+  <w:footnote w:type="separator" w:id="-1">
+    <w:p>
+      <w:pPr>
+        <w:spacing w:after="0" w:line="240" w:lineRule="auto"/>
+      </w:pPr>
+      <w:r>
+        <w:separator/>
+      </w:r>
+    </w:p>
+  </w:footnote>
+  <w:footnote w:type="continuationSeparator" w:id="0">
+    <w:p>
+      <w:pPr>
+        <w:spacing w:after="0" w:line="240" w:lineRule="auto"/>
+      </w:pPr>
+      <w:r>
+        <w:continuationSeparator/>
+      </w:r>
+    </w:p>
+  </w:footnote>
+</w:footnotes>
+</file>
+
+<file path=word/numbering.xml><?xml version="1.0" encoding="utf-8"?>
+<w:numbering xmlns:wpc="http://schemas.microsoft.com/office/word/2010/wordprocessingCanvas" xmlns:cx="http://schemas.microsoft.com/office/drawing/2014/chartex" xmlns:cx1="http://schemas.microsoft.com/office/drawing/2015/9/8/chartex" xmlns:cx2="http://schemas.microsoft.com/office/drawing/2015/10/21/chartex" xmlns:cx3="http://schemas.microsoft.com/office/drawing/2016/5/9/chartex" xmlns:cx4="http://schemas.microsoft.com/office/drawing/2016/5/10/chartex" xmlns:cx5="http://schemas.microsoft.com/office/drawing/2016/5/11/chartex" xmlns:mc="http://schemas.openxmlformats.org/markup-compatibility/2006" xmlns:o="urn:schemas-microsoft-com:office:office" xmlns:r="http://schemas.openxmlformats.org/officeDocument/2006/relationships" xmlns:m="http://schemas.openxmlformats.org/officeDocument/2006/math" xmlns:v="urn:schemas-microsoft-com:vml" xmlns:wp14="http://schemas.microsoft.com/office/word/2010/wordprocessingDrawing" xmlns:wp="http://schemas.openxmlformats.org/drawingml/2006/wordprocessingDrawing" xmlns:w10="urn:schemas-microsoft-com:office:word" xmlns:w="http://schemas.openxmlformats.org/wordprocessingml/2006/main" xmlns:w14="http://schemas.microsoft.com/office/word/2010/wordml" xmlns:w15="http://schemas.microsoft.com/office/word/2012/wordml" xmlns:w16se="http://schemas.microsoft.com/office/word/2015/wordml/symex" xmlns:wpg="http://schemas.microsoft.com/office/word/2010/wordprocessingGroup" xmlns:wpi="http://schemas.microsoft.com/office/word/2010/wordprocessingInk" xmlns:wne="http://schemas.microsoft.com/office/word/2006/wordml" xmlns:wps="http://schemas.microsoft.com/office/word/2010/wordprocessingShape" mc:Ignorable="w14 w15 w16se wp14">
+  <w:abstractNum w:abstractNumId="0" w15:restartNumberingAfterBreak="0">
+    <w:nsid w:val="4E9613C4"/>
+    <w:multiLevelType w:val="multilevel"/>
+    <w:tmpl w:val="04160025"/>
+    <w:lvl w:ilvl="0">
+      <w:start w:val="1"/>
+      <w:numFmt w:val="decimal"/>
+      <w:pStyle w:val="Ttulo1"/>
+      <w:lvlText w:val="%1"/>
+      <w:lvlJc w:val="left"/>
+      <w:pPr>
+        <w:ind w:left="432" w:hanging="432"/>
+      </w:pPr>
+    </w:lvl>
+    <w:lvl w:ilvl="1">
+      <w:start w:val="1"/>
+      <w:numFmt w:val="decimal"/>
+      <w:pStyle w:val="Ttulo2"/>
+      <w:lvlText w:val="%1.%2"/>
+      <w:lvlJc w:val="left"/>
+      <w:pPr>
+        <w:ind w:left="576" w:hanging="576"/>
+      </w:pPr>
+    </w:lvl>
+    <w:lvl w:ilvl="2">
+      <w:start w:val="1"/>
+      <w:numFmt w:val="decimal"/>
+      <w:pStyle w:val="Ttulo3"/>
+      <w:lvlText w:val="%1.%2.%3"/>
+      <w:lvlJc w:val="left"/>
+      <w:pPr>
+        <w:ind w:left="720" w:hanging="720"/>
+      </w:pPr>
+    </w:lvl>
+    <w:lvl w:ilvl="3">
+      <w:start w:val="1"/>
+      <w:numFmt w:val="decimal"/>
+      <w:pStyle w:val="Ttulo4"/>
+      <w:lvlText w:val="%1.%2.%3.%4"/>
+      <w:lvlJc w:val="left"/>
+      <w:pPr>
+        <w:ind w:left="864" w:hanging="864"/>
+      </w:pPr>
+    </w:lvl>
+    <w:lvl w:ilvl="4">
+      <w:start w:val="1"/>
+      <w:numFmt w:val="decimal"/>
+      <w:pStyle w:val="Ttulo5"/>
+      <w:lvlText w:val="%1.%2.%3.%4.%5"/>
+      <w:lvlJc w:val="left"/>
+      <w:pPr>
+        <w:ind w:left="1008" w:hanging="1008"/>
+      </w:pPr>
+    </w:lvl>
+    <w:lvl w:ilvl="5">
+      <w:start w:val="1"/>
+      <w:numFmt w:val="decimal"/>
+      <w:pStyle w:val="Ttulo6"/>
+      <w:lvlText w:val="%1.%2.%3.%4.%5.%6"/>
+      <w:lvlJc w:val="left"/>
+      <w:pPr>
+        <w:ind w:left="1152" w:hanging="1152"/>
+      </w:pPr>
+    </w:lvl>
+    <w:lvl w:ilvl="6">
+      <w:start w:val="1"/>
+      <w:numFmt w:val="decimal"/>
+      <w:pStyle w:val="Ttulo7"/>
+      <w:lvlText w:val="%1.%2.%3.%4.%5.%6.%7"/>
+      <w:lvlJc w:val="left"/>
+      <w:pPr>
+        <w:ind w:left="1296" w:hanging="1296"/>
+      </w:pPr>
+    </w:lvl>
+    <w:lvl w:ilvl="7">
+      <w:start w:val="1"/>
+      <w:numFmt w:val="decimal"/>
+      <w:pStyle w:val="Ttulo8"/>
+      <w:lvlText w:val="%1.%2.%3.%4.%5.%6.%7.%8"/>
+      <w:lvlJc w:val="left"/>
+      <w:pPr>
+        <w:ind w:left="1440" w:hanging="1440"/>
+      </w:pPr>
+    </w:lvl>
+    <w:lvl w:ilvl="8">
+      <w:start w:val="1"/>
+      <w:numFmt w:val="decimal"/>
+      <w:pStyle w:val="Ttulo9"/>
+      <w:lvlText w:val="%1.%2.%3.%4.%5.%6.%7.%8.%9"/>
+      <w:lvlJc w:val="left"/>
+      <w:pPr>
+        <w:ind w:left="1584" w:hanging="1584"/>
+      </w:pPr>
+    </w:lvl>
+  </w:abstractNum>
+  <w:num w:numId="1">
+    <w:abstractNumId w:val="0"/>
+  </w:num>
+  <w:num w:numId="2">
+    <w:abstractNumId w:val="0"/>
+  </w:num>
+</w:numbering>
 </file>
 
 <file path=word/styles.xml><?xml version="1.0" encoding="utf-8"?>
@@ -899,6 +3115,244 @@
     <w:name w:val="Normal"/>
     <w:qFormat/>
   </w:style>
+  <w:style w:type="paragraph" w:styleId="Ttulo1">
+    <w:name w:val="heading 1"/>
+    <w:basedOn w:val="Normal"/>
+    <w:next w:val="Normal"/>
+    <w:link w:val="Ttulo1Char"/>
+    <w:uiPriority w:val="9"/>
+    <w:qFormat/>
+    <w:rsid w:val="0009131F"/>
+    <w:pPr>
+      <w:keepNext/>
+      <w:keepLines/>
+      <w:numPr>
+        <w:numId w:val="1"/>
+      </w:numPr>
+      <w:spacing w:before="240" w:after="0"/>
+      <w:outlineLvl w:val="0"/>
+    </w:pPr>
+    <w:rPr>
+      <w:rFonts w:asciiTheme="majorHAnsi" w:eastAsiaTheme="majorEastAsia" w:hAnsiTheme="majorHAnsi" w:cstheme="majorBidi"/>
+      <w:color w:val="2E74B5" w:themeColor="accent1" w:themeShade="BF"/>
+      <w:sz w:val="32"/>
+      <w:szCs w:val="32"/>
+    </w:rPr>
+  </w:style>
+  <w:style w:type="paragraph" w:styleId="Ttulo2">
+    <w:name w:val="heading 2"/>
+    <w:basedOn w:val="Normal"/>
+    <w:next w:val="Normal"/>
+    <w:link w:val="Ttulo2Char"/>
+    <w:uiPriority w:val="9"/>
+    <w:semiHidden/>
+    <w:unhideWhenUsed/>
+    <w:qFormat/>
+    <w:rsid w:val="00243F18"/>
+    <w:pPr>
+      <w:keepNext/>
+      <w:keepLines/>
+      <w:numPr>
+        <w:ilvl w:val="1"/>
+        <w:numId w:val="1"/>
+      </w:numPr>
+      <w:spacing w:before="40" w:after="0"/>
+      <w:outlineLvl w:val="1"/>
+    </w:pPr>
+    <w:rPr>
+      <w:rFonts w:asciiTheme="majorHAnsi" w:eastAsiaTheme="majorEastAsia" w:hAnsiTheme="majorHAnsi" w:cstheme="majorBidi"/>
+      <w:color w:val="2E74B5" w:themeColor="accent1" w:themeShade="BF"/>
+      <w:sz w:val="26"/>
+      <w:szCs w:val="26"/>
+    </w:rPr>
+  </w:style>
+  <w:style w:type="paragraph" w:styleId="Ttulo3">
+    <w:name w:val="heading 3"/>
+    <w:basedOn w:val="Normal"/>
+    <w:next w:val="Normal"/>
+    <w:link w:val="Ttulo3Char"/>
+    <w:uiPriority w:val="9"/>
+    <w:semiHidden/>
+    <w:unhideWhenUsed/>
+    <w:qFormat/>
+    <w:rsid w:val="00243F18"/>
+    <w:pPr>
+      <w:keepNext/>
+      <w:keepLines/>
+      <w:numPr>
+        <w:ilvl w:val="2"/>
+        <w:numId w:val="1"/>
+      </w:numPr>
+      <w:spacing w:before="40" w:after="0"/>
+      <w:outlineLvl w:val="2"/>
+    </w:pPr>
+    <w:rPr>
+      <w:rFonts w:asciiTheme="majorHAnsi" w:eastAsiaTheme="majorEastAsia" w:hAnsiTheme="majorHAnsi" w:cstheme="majorBidi"/>
+      <w:color w:val="1F4D78" w:themeColor="accent1" w:themeShade="7F"/>
+      <w:sz w:val="24"/>
+      <w:szCs w:val="24"/>
+    </w:rPr>
+  </w:style>
+  <w:style w:type="paragraph" w:styleId="Ttulo4">
+    <w:name w:val="heading 4"/>
+    <w:basedOn w:val="Normal"/>
+    <w:next w:val="Normal"/>
+    <w:link w:val="Ttulo4Char"/>
+    <w:uiPriority w:val="9"/>
+    <w:semiHidden/>
+    <w:unhideWhenUsed/>
+    <w:qFormat/>
+    <w:rsid w:val="00243F18"/>
+    <w:pPr>
+      <w:keepNext/>
+      <w:keepLines/>
+      <w:numPr>
+        <w:ilvl w:val="3"/>
+        <w:numId w:val="1"/>
+      </w:numPr>
+      <w:spacing w:before="40" w:after="0"/>
+      <w:outlineLvl w:val="3"/>
+    </w:pPr>
+    <w:rPr>
+      <w:rFonts w:asciiTheme="majorHAnsi" w:eastAsiaTheme="majorEastAsia" w:hAnsiTheme="majorHAnsi" w:cstheme="majorBidi"/>
+      <w:i/>
+      <w:iCs/>
+      <w:color w:val="2E74B5" w:themeColor="accent1" w:themeShade="BF"/>
+    </w:rPr>
+  </w:style>
+  <w:style w:type="paragraph" w:styleId="Ttulo5">
+    <w:name w:val="heading 5"/>
+    <w:basedOn w:val="Normal"/>
+    <w:next w:val="Normal"/>
+    <w:link w:val="Ttulo5Char"/>
+    <w:uiPriority w:val="9"/>
+    <w:semiHidden/>
+    <w:unhideWhenUsed/>
+    <w:qFormat/>
+    <w:rsid w:val="00243F18"/>
+    <w:pPr>
+      <w:keepNext/>
+      <w:keepLines/>
+      <w:numPr>
+        <w:ilvl w:val="4"/>
+        <w:numId w:val="1"/>
+      </w:numPr>
+      <w:spacing w:before="40" w:after="0"/>
+      <w:outlineLvl w:val="4"/>
+    </w:pPr>
+    <w:rPr>
+      <w:rFonts w:asciiTheme="majorHAnsi" w:eastAsiaTheme="majorEastAsia" w:hAnsiTheme="majorHAnsi" w:cstheme="majorBidi"/>
+      <w:color w:val="2E74B5" w:themeColor="accent1" w:themeShade="BF"/>
+    </w:rPr>
+  </w:style>
+  <w:style w:type="paragraph" w:styleId="Ttulo6">
+    <w:name w:val="heading 6"/>
+    <w:basedOn w:val="Normal"/>
+    <w:next w:val="Normal"/>
+    <w:link w:val="Ttulo6Char"/>
+    <w:uiPriority w:val="9"/>
+    <w:semiHidden/>
+    <w:unhideWhenUsed/>
+    <w:qFormat/>
+    <w:rsid w:val="00243F18"/>
+    <w:pPr>
+      <w:keepNext/>
+      <w:keepLines/>
+      <w:numPr>
+        <w:ilvl w:val="5"/>
+        <w:numId w:val="1"/>
+      </w:numPr>
+      <w:spacing w:before="40" w:after="0"/>
+      <w:outlineLvl w:val="5"/>
+    </w:pPr>
+    <w:rPr>
+      <w:rFonts w:asciiTheme="majorHAnsi" w:eastAsiaTheme="majorEastAsia" w:hAnsiTheme="majorHAnsi" w:cstheme="majorBidi"/>
+      <w:color w:val="1F4D78" w:themeColor="accent1" w:themeShade="7F"/>
+    </w:rPr>
+  </w:style>
+  <w:style w:type="paragraph" w:styleId="Ttulo7">
+    <w:name w:val="heading 7"/>
+    <w:basedOn w:val="Normal"/>
+    <w:next w:val="Normal"/>
+    <w:link w:val="Ttulo7Char"/>
+    <w:uiPriority w:val="9"/>
+    <w:semiHidden/>
+    <w:unhideWhenUsed/>
+    <w:qFormat/>
+    <w:rsid w:val="00243F18"/>
+    <w:pPr>
+      <w:keepNext/>
+      <w:keepLines/>
+      <w:numPr>
+        <w:ilvl w:val="6"/>
+        <w:numId w:val="1"/>
+      </w:numPr>
+      <w:spacing w:before="40" w:after="0"/>
+      <w:outlineLvl w:val="6"/>
+    </w:pPr>
+    <w:rPr>
+      <w:rFonts w:asciiTheme="majorHAnsi" w:eastAsiaTheme="majorEastAsia" w:hAnsiTheme="majorHAnsi" w:cstheme="majorBidi"/>
+      <w:i/>
+      <w:iCs/>
+      <w:color w:val="1F4D78" w:themeColor="accent1" w:themeShade="7F"/>
+    </w:rPr>
+  </w:style>
+  <w:style w:type="paragraph" w:styleId="Ttulo8">
+    <w:name w:val="heading 8"/>
+    <w:basedOn w:val="Normal"/>
+    <w:next w:val="Normal"/>
+    <w:link w:val="Ttulo8Char"/>
+    <w:uiPriority w:val="9"/>
+    <w:semiHidden/>
+    <w:unhideWhenUsed/>
+    <w:qFormat/>
+    <w:rsid w:val="00243F18"/>
+    <w:pPr>
+      <w:keepNext/>
+      <w:keepLines/>
+      <w:numPr>
+        <w:ilvl w:val="7"/>
+        <w:numId w:val="1"/>
+      </w:numPr>
+      <w:spacing w:before="40" w:after="0"/>
+      <w:outlineLvl w:val="7"/>
+    </w:pPr>
+    <w:rPr>
+      <w:rFonts w:asciiTheme="majorHAnsi" w:eastAsiaTheme="majorEastAsia" w:hAnsiTheme="majorHAnsi" w:cstheme="majorBidi"/>
+      <w:color w:val="272727" w:themeColor="text1" w:themeTint="D8"/>
+      <w:sz w:val="21"/>
+      <w:szCs w:val="21"/>
+    </w:rPr>
+  </w:style>
+  <w:style w:type="paragraph" w:styleId="Ttulo9">
+    <w:name w:val="heading 9"/>
+    <w:basedOn w:val="Normal"/>
+    <w:next w:val="Normal"/>
+    <w:link w:val="Ttulo9Char"/>
+    <w:uiPriority w:val="9"/>
+    <w:semiHidden/>
+    <w:unhideWhenUsed/>
+    <w:qFormat/>
+    <w:rsid w:val="00243F18"/>
+    <w:pPr>
+      <w:keepNext/>
+      <w:keepLines/>
+      <w:numPr>
+        <w:ilvl w:val="8"/>
+        <w:numId w:val="1"/>
+      </w:numPr>
+      <w:spacing w:before="40" w:after="0"/>
+      <w:outlineLvl w:val="8"/>
+    </w:pPr>
+    <w:rPr>
+      <w:rFonts w:asciiTheme="majorHAnsi" w:eastAsiaTheme="majorEastAsia" w:hAnsiTheme="majorHAnsi" w:cstheme="majorBidi"/>
+      <w:i/>
+      <w:iCs/>
+      <w:color w:val="272727" w:themeColor="text1" w:themeTint="D8"/>
+      <w:sz w:val="21"/>
+      <w:szCs w:val="21"/>
+    </w:rPr>
+  </w:style>
   <w:style w:type="character" w:default="1" w:styleId="Fontepargpadro">
     <w:name w:val="Default Paragraph Font"/>
     <w:uiPriority w:val="1"/>
@@ -943,6 +3397,168 @@
       <w:color w:val="44546A" w:themeColor="text2"/>
       <w:sz w:val="18"/>
       <w:szCs w:val="18"/>
+    </w:rPr>
+  </w:style>
+  <w:style w:type="character" w:customStyle="1" w:styleId="Ttulo1Char">
+    <w:name w:val="Título 1 Char"/>
+    <w:basedOn w:val="Fontepargpadro"/>
+    <w:link w:val="Ttulo1"/>
+    <w:uiPriority w:val="9"/>
+    <w:rsid w:val="0009131F"/>
+    <w:rPr>
+      <w:rFonts w:asciiTheme="majorHAnsi" w:eastAsiaTheme="majorEastAsia" w:hAnsiTheme="majorHAnsi" w:cstheme="majorBidi"/>
+      <w:color w:val="2E74B5" w:themeColor="accent1" w:themeShade="BF"/>
+      <w:sz w:val="32"/>
+      <w:szCs w:val="32"/>
+    </w:rPr>
+  </w:style>
+  <w:style w:type="character" w:customStyle="1" w:styleId="Ttulo2Char">
+    <w:name w:val="Título 2 Char"/>
+    <w:basedOn w:val="Fontepargpadro"/>
+    <w:link w:val="Ttulo2"/>
+    <w:uiPriority w:val="9"/>
+    <w:semiHidden/>
+    <w:rsid w:val="00243F18"/>
+    <w:rPr>
+      <w:rFonts w:asciiTheme="majorHAnsi" w:eastAsiaTheme="majorEastAsia" w:hAnsiTheme="majorHAnsi" w:cstheme="majorBidi"/>
+      <w:color w:val="2E74B5" w:themeColor="accent1" w:themeShade="BF"/>
+      <w:sz w:val="26"/>
+      <w:szCs w:val="26"/>
+    </w:rPr>
+  </w:style>
+  <w:style w:type="character" w:customStyle="1" w:styleId="Ttulo3Char">
+    <w:name w:val="Título 3 Char"/>
+    <w:basedOn w:val="Fontepargpadro"/>
+    <w:link w:val="Ttulo3"/>
+    <w:uiPriority w:val="9"/>
+    <w:semiHidden/>
+    <w:rsid w:val="00243F18"/>
+    <w:rPr>
+      <w:rFonts w:asciiTheme="majorHAnsi" w:eastAsiaTheme="majorEastAsia" w:hAnsiTheme="majorHAnsi" w:cstheme="majorBidi"/>
+      <w:color w:val="1F4D78" w:themeColor="accent1" w:themeShade="7F"/>
+      <w:sz w:val="24"/>
+      <w:szCs w:val="24"/>
+    </w:rPr>
+  </w:style>
+  <w:style w:type="character" w:customStyle="1" w:styleId="Ttulo4Char">
+    <w:name w:val="Título 4 Char"/>
+    <w:basedOn w:val="Fontepargpadro"/>
+    <w:link w:val="Ttulo4"/>
+    <w:uiPriority w:val="9"/>
+    <w:semiHidden/>
+    <w:rsid w:val="00243F18"/>
+    <w:rPr>
+      <w:rFonts w:asciiTheme="majorHAnsi" w:eastAsiaTheme="majorEastAsia" w:hAnsiTheme="majorHAnsi" w:cstheme="majorBidi"/>
+      <w:i/>
+      <w:iCs/>
+      <w:color w:val="2E74B5" w:themeColor="accent1" w:themeShade="BF"/>
+    </w:rPr>
+  </w:style>
+  <w:style w:type="character" w:customStyle="1" w:styleId="Ttulo5Char">
+    <w:name w:val="Título 5 Char"/>
+    <w:basedOn w:val="Fontepargpadro"/>
+    <w:link w:val="Ttulo5"/>
+    <w:uiPriority w:val="9"/>
+    <w:semiHidden/>
+    <w:rsid w:val="00243F18"/>
+    <w:rPr>
+      <w:rFonts w:asciiTheme="majorHAnsi" w:eastAsiaTheme="majorEastAsia" w:hAnsiTheme="majorHAnsi" w:cstheme="majorBidi"/>
+      <w:color w:val="2E74B5" w:themeColor="accent1" w:themeShade="BF"/>
+    </w:rPr>
+  </w:style>
+  <w:style w:type="character" w:customStyle="1" w:styleId="Ttulo6Char">
+    <w:name w:val="Título 6 Char"/>
+    <w:basedOn w:val="Fontepargpadro"/>
+    <w:link w:val="Ttulo6"/>
+    <w:uiPriority w:val="9"/>
+    <w:semiHidden/>
+    <w:rsid w:val="00243F18"/>
+    <w:rPr>
+      <w:rFonts w:asciiTheme="majorHAnsi" w:eastAsiaTheme="majorEastAsia" w:hAnsiTheme="majorHAnsi" w:cstheme="majorBidi"/>
+      <w:color w:val="1F4D78" w:themeColor="accent1" w:themeShade="7F"/>
+    </w:rPr>
+  </w:style>
+  <w:style w:type="character" w:customStyle="1" w:styleId="Ttulo7Char">
+    <w:name w:val="Título 7 Char"/>
+    <w:basedOn w:val="Fontepargpadro"/>
+    <w:link w:val="Ttulo7"/>
+    <w:uiPriority w:val="9"/>
+    <w:semiHidden/>
+    <w:rsid w:val="00243F18"/>
+    <w:rPr>
+      <w:rFonts w:asciiTheme="majorHAnsi" w:eastAsiaTheme="majorEastAsia" w:hAnsiTheme="majorHAnsi" w:cstheme="majorBidi"/>
+      <w:i/>
+      <w:iCs/>
+      <w:color w:val="1F4D78" w:themeColor="accent1" w:themeShade="7F"/>
+    </w:rPr>
+  </w:style>
+  <w:style w:type="character" w:customStyle="1" w:styleId="Ttulo8Char">
+    <w:name w:val="Título 8 Char"/>
+    <w:basedOn w:val="Fontepargpadro"/>
+    <w:link w:val="Ttulo8"/>
+    <w:uiPriority w:val="9"/>
+    <w:semiHidden/>
+    <w:rsid w:val="00243F18"/>
+    <w:rPr>
+      <w:rFonts w:asciiTheme="majorHAnsi" w:eastAsiaTheme="majorEastAsia" w:hAnsiTheme="majorHAnsi" w:cstheme="majorBidi"/>
+      <w:color w:val="272727" w:themeColor="text1" w:themeTint="D8"/>
+      <w:sz w:val="21"/>
+      <w:szCs w:val="21"/>
+    </w:rPr>
+  </w:style>
+  <w:style w:type="character" w:customStyle="1" w:styleId="Ttulo9Char">
+    <w:name w:val="Título 9 Char"/>
+    <w:basedOn w:val="Fontepargpadro"/>
+    <w:link w:val="Ttulo9"/>
+    <w:uiPriority w:val="9"/>
+    <w:semiHidden/>
+    <w:rsid w:val="00243F18"/>
+    <w:rPr>
+      <w:rFonts w:asciiTheme="majorHAnsi" w:eastAsiaTheme="majorEastAsia" w:hAnsiTheme="majorHAnsi" w:cstheme="majorBidi"/>
+      <w:i/>
+      <w:iCs/>
+      <w:color w:val="272727" w:themeColor="text1" w:themeTint="D8"/>
+      <w:sz w:val="21"/>
+      <w:szCs w:val="21"/>
+    </w:rPr>
+  </w:style>
+  <w:style w:type="paragraph" w:styleId="Textodenotaderodap">
+    <w:name w:val="footnote text"/>
+    <w:basedOn w:val="Normal"/>
+    <w:link w:val="TextodenotaderodapChar"/>
+    <w:uiPriority w:val="99"/>
+    <w:semiHidden/>
+    <w:unhideWhenUsed/>
+    <w:rsid w:val="004479CE"/>
+    <w:pPr>
+      <w:spacing w:after="0" w:line="240" w:lineRule="auto"/>
+    </w:pPr>
+    <w:rPr>
+      <w:sz w:val="20"/>
+      <w:szCs w:val="20"/>
+    </w:rPr>
+  </w:style>
+  <w:style w:type="character" w:customStyle="1" w:styleId="TextodenotaderodapChar">
+    <w:name w:val="Texto de nota de rodapé Char"/>
+    <w:basedOn w:val="Fontepargpadro"/>
+    <w:link w:val="Textodenotaderodap"/>
+    <w:uiPriority w:val="99"/>
+    <w:semiHidden/>
+    <w:rsid w:val="004479CE"/>
+    <w:rPr>
+      <w:sz w:val="20"/>
+      <w:szCs w:val="20"/>
+    </w:rPr>
+  </w:style>
+  <w:style w:type="character" w:styleId="Refdenotaderodap">
+    <w:name w:val="footnote reference"/>
+    <w:basedOn w:val="Fontepargpadro"/>
+    <w:uiPriority w:val="99"/>
+    <w:semiHidden/>
+    <w:unhideWhenUsed/>
+    <w:rsid w:val="004479CE"/>
+    <w:rPr>
+      <w:vertAlign w:val="superscript"/>
     </w:rPr>
   </w:style>
 </w:styles>
@@ -1207,4 +3823,16 @@
     </a:ext>
   </a:extLst>
 </a:theme>
+</file>
+
+<file path=customXml/item1.xml><?xml version="1.0" encoding="utf-8"?>
+<b:Sources xmlns:b="http://schemas.openxmlformats.org/officeDocument/2006/bibliography" xmlns="http://schemas.openxmlformats.org/officeDocument/2006/bibliography" SelectedStyle="\APASixthEditionOfficeOnline.xsl" StyleName="APA" Version="6"/>
+</file>
+
+<file path=customXml/itemProps1.xml><?xml version="1.0" encoding="utf-8"?>
+<ds:datastoreItem xmlns:ds="http://schemas.openxmlformats.org/officeDocument/2006/customXml" ds:itemID="{79E78A7C-D811-42A9-8971-1287F0B4A502}">
+  <ds:schemaRefs>
+    <ds:schemaRef ds:uri="http://schemas.openxmlformats.org/officeDocument/2006/bibliography"/>
+  </ds:schemaRefs>
+</ds:datastoreItem>
 </file>
</xml_diff>

<commit_message>
Melhorando codigo. Utilizacao de Regex
</commit_message>
<xml_diff>
--- a/assets/arc/CLIMSTAT.docx
+++ b/assets/arc/CLIMSTAT.docx
@@ -201,7 +201,13 @@
         <w:rPr>
           <w:rFonts w:asciiTheme="majorHAnsi" w:hAnsiTheme="majorHAnsi"/>
           <w:sz w:val="24"/>
-          <w:highlight w:val="yellow"/>
+        </w:rPr>
+        <w:t xml:space="preserve">Evento de Precipitação </w:t>
+      </w:r>
+      <w:r>
+        <w:rPr>
+          <w:rFonts w:asciiTheme="majorHAnsi" w:hAnsiTheme="majorHAnsi"/>
+          <w:sz w:val="24"/>
         </w:rPr>
         <w:t>Fraca</w:t>
       </w:r>
@@ -230,7 +236,13 @@
         <w:rPr>
           <w:rFonts w:asciiTheme="majorHAnsi" w:hAnsiTheme="majorHAnsi"/>
           <w:sz w:val="24"/>
-          <w:highlight w:val="yellow"/>
+        </w:rPr>
+        <w:t xml:space="preserve">Evento de Precipitação </w:t>
+      </w:r>
+      <w:r>
+        <w:rPr>
+          <w:rFonts w:asciiTheme="majorHAnsi" w:hAnsiTheme="majorHAnsi"/>
+          <w:sz w:val="24"/>
         </w:rPr>
         <w:t>Intenso</w:t>
       </w:r>
@@ -355,27 +367,14 @@
       <w:r>
         <w:t xml:space="preserve">Figura </w:t>
       </w:r>
-      <w:r>
-        <w:fldChar w:fldCharType="begin"/>
-      </w:r>
-      <w:r>
-        <w:instrText xml:space="preserve"> SEQ Figura \* ARABIC </w:instrText>
-      </w:r>
-      <w:r>
-        <w:fldChar w:fldCharType="separate"/>
-      </w:r>
-      <w:r>
-        <w:rPr>
-          <w:noProof/>
-        </w:rPr>
-        <w:t>1</w:t>
-      </w:r>
-      <w:r>
-        <w:rPr>
-          <w:noProof/>
-        </w:rPr>
-        <w:fldChar w:fldCharType="end"/>
-      </w:r>
+      <w:fldSimple w:instr=" SEQ Figura \* ARABIC ">
+        <w:r>
+          <w:rPr>
+            <w:noProof/>
+          </w:rPr>
+          <w:t>1</w:t>
+        </w:r>
+      </w:fldSimple>
       <w:bookmarkEnd w:id="0"/>
       <w:r>
         <w:t xml:space="preserve">: </w:t>
@@ -514,14 +513,27 @@
       <w:r>
         <w:t xml:space="preserve">Figura </w:t>
       </w:r>
-      <w:fldSimple w:instr=" SEQ Figura \* ARABIC ">
-        <w:r>
-          <w:rPr>
-            <w:noProof/>
-          </w:rPr>
-          <w:t>2</w:t>
-        </w:r>
-      </w:fldSimple>
+      <w:r>
+        <w:fldChar w:fldCharType="begin"/>
+      </w:r>
+      <w:r>
+        <w:instrText xml:space="preserve"> SEQ Figura \* ARABIC </w:instrText>
+      </w:r>
+      <w:r>
+        <w:fldChar w:fldCharType="separate"/>
+      </w:r>
+      <w:r>
+        <w:rPr>
+          <w:noProof/>
+        </w:rPr>
+        <w:t>2</w:t>
+      </w:r>
+      <w:r>
+        <w:rPr>
+          <w:noProof/>
+        </w:rPr>
+        <w:fldChar w:fldCharType="end"/>
+      </w:r>
       <w:bookmarkEnd w:id="1"/>
       <w:r>
         <w:t>: escolhendo arquivo EPF ou EPI</w:t>
@@ -629,17 +641,32 @@
         <w:jc w:val="center"/>
       </w:pPr>
       <w:bookmarkStart w:id="2" w:name="_Ref470074577"/>
+      <w:bookmarkStart w:id="3" w:name="_GoBack"/>
+      <w:bookmarkEnd w:id="3"/>
       <w:r>
         <w:t xml:space="preserve">Figura </w:t>
       </w:r>
-      <w:fldSimple w:instr=" SEQ Figura \* ARABIC ">
-        <w:r>
-          <w:rPr>
-            <w:noProof/>
-          </w:rPr>
-          <w:t>3</w:t>
-        </w:r>
-      </w:fldSimple>
+      <w:r>
+        <w:fldChar w:fldCharType="begin"/>
+      </w:r>
+      <w:r>
+        <w:instrText xml:space="preserve"> SEQ Figura \* ARABIC </w:instrText>
+      </w:r>
+      <w:r>
+        <w:fldChar w:fldCharType="separate"/>
+      </w:r>
+      <w:r>
+        <w:rPr>
+          <w:noProof/>
+        </w:rPr>
+        <w:t>3</w:t>
+      </w:r>
+      <w:r>
+        <w:rPr>
+          <w:noProof/>
+        </w:rPr>
+        <w:fldChar w:fldCharType="end"/>
+      </w:r>
       <w:bookmarkEnd w:id="2"/>
       <w:r>
         <w:t>: tabela com informações do EPs.</w:t>
@@ -712,13 +739,13 @@
           <w:rFonts w:asciiTheme="majorHAnsi" w:hAnsiTheme="majorHAnsi"/>
           <w:sz w:val="24"/>
         </w:rPr>
-      </w:r>
-      <w:r>
-        <w:rPr>
-          <w:rFonts w:asciiTheme="majorHAnsi" w:hAnsiTheme="majorHAnsi"/>
-          <w:sz w:val="24"/>
-        </w:rPr>
         <w:instrText xml:space="preserve"> \* MERGEFORMAT </w:instrText>
+      </w:r>
+      <w:r>
+        <w:rPr>
+          <w:rFonts w:asciiTheme="majorHAnsi" w:hAnsiTheme="majorHAnsi"/>
+          <w:sz w:val="24"/>
+        </w:rPr>
       </w:r>
       <w:r>
         <w:rPr>
@@ -808,32 +835,19 @@
         <w:pStyle w:val="Legenda"/>
         <w:jc w:val="center"/>
       </w:pPr>
-      <w:bookmarkStart w:id="3" w:name="_Ref470075612"/>
+      <w:bookmarkStart w:id="4" w:name="_Ref470075612"/>
       <w:r>
         <w:t xml:space="preserve">Figura </w:t>
       </w:r>
-      <w:r>
-        <w:fldChar w:fldCharType="begin"/>
-      </w:r>
-      <w:r>
-        <w:instrText xml:space="preserve"> SEQ Figura \* ARABIC </w:instrText>
-      </w:r>
-      <w:r>
-        <w:fldChar w:fldCharType="separate"/>
-      </w:r>
-      <w:r>
-        <w:rPr>
-          <w:noProof/>
-        </w:rPr>
-        <w:t>4</w:t>
-      </w:r>
-      <w:r>
-        <w:rPr>
-          <w:noProof/>
-        </w:rPr>
-        <w:fldChar w:fldCharType="end"/>
-      </w:r>
-      <w:bookmarkEnd w:id="3"/>
+      <w:fldSimple w:instr=" SEQ Figura \* ARABIC ">
+        <w:r>
+          <w:rPr>
+            <w:noProof/>
+          </w:rPr>
+          <w:t>4</w:t>
+        </w:r>
+      </w:fldSimple>
+      <w:bookmarkEnd w:id="4"/>
       <w:r>
         <w:t>: input Famílias</w:t>
       </w:r>
@@ -960,19 +974,32 @@
         <w:pStyle w:val="Legenda"/>
         <w:jc w:val="center"/>
       </w:pPr>
-      <w:bookmarkStart w:id="4" w:name="_Ref470076199"/>
+      <w:bookmarkStart w:id="5" w:name="_Ref470076199"/>
       <w:r>
         <w:t xml:space="preserve">Figura </w:t>
       </w:r>
-      <w:fldSimple w:instr=" SEQ Figura \* ARABIC ">
-        <w:r>
-          <w:rPr>
-            <w:noProof/>
-          </w:rPr>
-          <w:t>5</w:t>
-        </w:r>
-      </w:fldSimple>
-      <w:bookmarkEnd w:id="4"/>
+      <w:r>
+        <w:fldChar w:fldCharType="begin"/>
+      </w:r>
+      <w:r>
+        <w:instrText xml:space="preserve"> SEQ Figura \* ARABIC </w:instrText>
+      </w:r>
+      <w:r>
+        <w:fldChar w:fldCharType="separate"/>
+      </w:r>
+      <w:r>
+        <w:rPr>
+          <w:noProof/>
+        </w:rPr>
+        <w:t>5</w:t>
+      </w:r>
+      <w:r>
+        <w:rPr>
+          <w:noProof/>
+        </w:rPr>
+        <w:fldChar w:fldCharType="end"/>
+      </w:r>
+      <w:bookmarkEnd w:id="5"/>
       <w:r>
         <w:t>:</w:t>
       </w:r>
@@ -985,10 +1012,7 @@
     </w:p>
     <w:p>
       <w:r>
-        <w:t>Ao selecionar o arquivo desejado, e clicar no botão Abrir</w:t>
-      </w:r>
-      <w:r>
-        <w:t>, uma série de tabelas podem ser visualizadas</w:t>
+        <w:t>Ao selecionar o arquivo desejado, e clicar no botão Abrir, uma série de tabelas podem ser visualizadas</w:t>
       </w:r>
       <w:r>
         <w:t xml:space="preserve"> (</w:t>
@@ -1169,37 +1193,24 @@
         <w:pStyle w:val="Legenda"/>
         <w:jc w:val="center"/>
       </w:pPr>
-      <w:bookmarkStart w:id="5" w:name="_Ref470076751"/>
       <w:bookmarkStart w:id="6" w:name="_Ref470082403"/>
+      <w:bookmarkStart w:id="7" w:name="_Ref470076751"/>
       <w:r>
         <w:t xml:space="preserve">Figura </w:t>
       </w:r>
-      <w:r>
-        <w:fldChar w:fldCharType="begin"/>
-      </w:r>
-      <w:r>
-        <w:instrText xml:space="preserve"> SEQ Figura \* ARABIC </w:instrText>
-      </w:r>
-      <w:r>
-        <w:fldChar w:fldCharType="separate"/>
-      </w:r>
-      <w:r>
-        <w:rPr>
-          <w:noProof/>
-        </w:rPr>
-        <w:t>6</w:t>
-      </w:r>
-      <w:r>
-        <w:rPr>
-          <w:noProof/>
-        </w:rPr>
-        <w:fldChar w:fldCharType="end"/>
-      </w:r>
+      <w:fldSimple w:instr=" SEQ Figura \* ARABIC ">
+        <w:r>
+          <w:rPr>
+            <w:noProof/>
+          </w:rPr>
+          <w:t>6</w:t>
+        </w:r>
+      </w:fldSimple>
       <w:bookmarkEnd w:id="6"/>
       <w:r>
         <w:t>:</w:t>
       </w:r>
-      <w:bookmarkEnd w:id="5"/>
+      <w:bookmarkEnd w:id="7"/>
       <w:r>
         <w:t xml:space="preserve"> tabelas com informações das famílias.</w:t>
       </w:r>
@@ -1213,7 +1224,7 @@
           <w:sz w:val="24"/>
         </w:rPr>
       </w:pPr>
-      <w:bookmarkStart w:id="7" w:name="_Ref470076452"/>
+      <w:bookmarkStart w:id="8" w:name="_Ref470076452"/>
       <w:r>
         <w:rPr>
           <w:b/>
@@ -1223,7 +1234,7 @@
         <w:lastRenderedPageBreak/>
         <w:t>TABELA 1</w:t>
       </w:r>
-      <w:bookmarkEnd w:id="7"/>
+      <w:bookmarkEnd w:id="8"/>
     </w:p>
     <w:p>
       <w:pPr>
@@ -1306,7 +1317,7 @@
           <w:sz w:val="24"/>
         </w:rPr>
       </w:pPr>
-      <w:bookmarkStart w:id="8" w:name="_Ref470076460"/>
+      <w:bookmarkStart w:id="9" w:name="_Ref470076460"/>
       <w:r>
         <w:rPr>
           <w:b/>
@@ -1315,7 +1326,7 @@
         </w:rPr>
         <w:t>TABELA 6</w:t>
       </w:r>
-      <w:bookmarkEnd w:id="8"/>
+      <w:bookmarkEnd w:id="9"/>
     </w:p>
     <w:p/>
     <w:p>
@@ -1377,14 +1388,7 @@
           <w:rFonts w:asciiTheme="majorHAnsi" w:hAnsiTheme="majorHAnsi"/>
           <w:sz w:val="24"/>
         </w:rPr>
-        <w:t xml:space="preserve">, ambos </w:t>
-      </w:r>
-      <w:r>
-        <w:rPr>
-          <w:rFonts w:asciiTheme="majorHAnsi" w:hAnsiTheme="majorHAnsi"/>
-          <w:sz w:val="24"/>
-        </w:rPr>
-        <w:t>com extensão .txt. A entrada do arquivo deve ser feita clicando no botão azul, Escolher arquivo (</w:t>
+        <w:t>, ambos com extensão .txt. A entrada do arquivo deve ser feita clicando no botão azul, Escolher arquivo (</w:t>
       </w:r>
       <w:r>
         <w:rPr>
@@ -1497,19 +1501,32 @@
           <w:noProof/>
         </w:rPr>
       </w:pPr>
-      <w:bookmarkStart w:id="9" w:name="_Ref470086376"/>
+      <w:bookmarkStart w:id="10" w:name="_Ref470086376"/>
       <w:r>
         <w:t xml:space="preserve">Figura </w:t>
       </w:r>
-      <w:fldSimple w:instr=" SEQ Figura \* ARABIC ">
-        <w:r>
-          <w:rPr>
-            <w:noProof/>
-          </w:rPr>
-          <w:t>7</w:t>
-        </w:r>
-      </w:fldSimple>
-      <w:bookmarkEnd w:id="9"/>
+      <w:r>
+        <w:fldChar w:fldCharType="begin"/>
+      </w:r>
+      <w:r>
+        <w:instrText xml:space="preserve"> SEQ Figura \* ARABIC </w:instrText>
+      </w:r>
+      <w:r>
+        <w:fldChar w:fldCharType="separate"/>
+      </w:r>
+      <w:r>
+        <w:rPr>
+          <w:noProof/>
+        </w:rPr>
+        <w:t>7</w:t>
+      </w:r>
+      <w:r>
+        <w:rPr>
+          <w:noProof/>
+        </w:rPr>
+        <w:fldChar w:fldCharType="end"/>
+      </w:r>
+      <w:bookmarkEnd w:id="10"/>
       <w:r>
         <w:t xml:space="preserve">:input dias, mês, ano &amp; compara </w:t>
       </w:r>
@@ -1651,19 +1668,32 @@
           <w:sz w:val="24"/>
         </w:rPr>
       </w:pPr>
-      <w:bookmarkStart w:id="10" w:name="_Ref470089683"/>
+      <w:bookmarkStart w:id="11" w:name="_Ref470089683"/>
       <w:r>
         <w:t xml:space="preserve">Figura </w:t>
       </w:r>
-      <w:fldSimple w:instr=" SEQ Figura \* ARABIC ">
-        <w:r>
-          <w:rPr>
-            <w:noProof/>
-          </w:rPr>
-          <w:t>8</w:t>
-        </w:r>
-      </w:fldSimple>
-      <w:bookmarkEnd w:id="10"/>
+      <w:r>
+        <w:fldChar w:fldCharType="begin"/>
+      </w:r>
+      <w:r>
+        <w:instrText xml:space="preserve"> SEQ Figura \* ARABIC </w:instrText>
+      </w:r>
+      <w:r>
+        <w:fldChar w:fldCharType="separate"/>
+      </w:r>
+      <w:r>
+        <w:rPr>
+          <w:noProof/>
+        </w:rPr>
+        <w:t>8</w:t>
+      </w:r>
+      <w:r>
+        <w:rPr>
+          <w:noProof/>
+        </w:rPr>
+        <w:fldChar w:fldCharType="end"/>
+      </w:r>
+      <w:bookmarkEnd w:id="11"/>
       <w:r>
         <w:t xml:space="preserve">: inserindo arquivos </w:t>
       </w:r>
@@ -1871,19 +1901,32 @@
         <w:pStyle w:val="Legenda"/>
         <w:jc w:val="center"/>
       </w:pPr>
-      <w:bookmarkStart w:id="11" w:name="_Ref470087381"/>
+      <w:bookmarkStart w:id="12" w:name="_Ref470087381"/>
       <w:r>
         <w:t xml:space="preserve">Figura </w:t>
       </w:r>
-      <w:fldSimple w:instr=" SEQ Figura \* ARABIC ">
-        <w:r>
-          <w:rPr>
-            <w:noProof/>
-          </w:rPr>
-          <w:t>9</w:t>
-        </w:r>
-      </w:fldSimple>
-      <w:bookmarkEnd w:id="11"/>
+      <w:r>
+        <w:fldChar w:fldCharType="begin"/>
+      </w:r>
+      <w:r>
+        <w:instrText xml:space="preserve"> SEQ Figura \* ARABIC </w:instrText>
+      </w:r>
+      <w:r>
+        <w:fldChar w:fldCharType="separate"/>
+      </w:r>
+      <w:r>
+        <w:rPr>
+          <w:noProof/>
+        </w:rPr>
+        <w:t>9</w:t>
+      </w:r>
+      <w:r>
+        <w:rPr>
+          <w:noProof/>
+        </w:rPr>
+        <w:fldChar w:fldCharType="end"/>
+      </w:r>
+      <w:bookmarkEnd w:id="12"/>
       <w:r>
         <w:t>: tabela com resultados da comparação.</w:t>
       </w:r>
@@ -1981,19 +2024,32 @@
         <w:pStyle w:val="Legenda"/>
         <w:jc w:val="center"/>
       </w:pPr>
-      <w:bookmarkStart w:id="12" w:name="_Ref470089786"/>
+      <w:bookmarkStart w:id="13" w:name="_Ref470089786"/>
       <w:r>
         <w:t xml:space="preserve">Figura </w:t>
       </w:r>
-      <w:fldSimple w:instr=" SEQ Figura \* ARABIC ">
-        <w:r>
-          <w:rPr>
-            <w:noProof/>
-          </w:rPr>
-          <w:t>10</w:t>
-        </w:r>
-      </w:fldSimple>
-      <w:bookmarkEnd w:id="12"/>
+      <w:r>
+        <w:fldChar w:fldCharType="begin"/>
+      </w:r>
+      <w:r>
+        <w:instrText xml:space="preserve"> SEQ Figura \* ARABIC </w:instrText>
+      </w:r>
+      <w:r>
+        <w:fldChar w:fldCharType="separate"/>
+      </w:r>
+      <w:r>
+        <w:rPr>
+          <w:noProof/>
+        </w:rPr>
+        <w:t>10</w:t>
+      </w:r>
+      <w:r>
+        <w:rPr>
+          <w:noProof/>
+        </w:rPr>
+        <w:fldChar w:fldCharType="end"/>
+      </w:r>
+      <w:bookmarkEnd w:id="13"/>
       <w:r>
         <w:t>: salvando arquivo resultado.</w:t>
       </w:r>
@@ -2029,21 +2085,7 @@
           <w:rFonts w:asciiTheme="majorHAnsi" w:hAnsiTheme="majorHAnsi"/>
           <w:sz w:val="24"/>
         </w:rPr>
-        <w:t xml:space="preserve">Nesta seção, é possível inserir arquivos tipo </w:t>
-      </w:r>
-      <w:r>
-        <w:rPr>
-          <w:rFonts w:asciiTheme="majorHAnsi" w:hAnsiTheme="majorHAnsi"/>
-          <w:sz w:val="24"/>
-        </w:rPr>
-        <w:t xml:space="preserve">AVE </w:t>
-      </w:r>
-      <w:r>
-        <w:rPr>
-          <w:rFonts w:asciiTheme="majorHAnsi" w:hAnsiTheme="majorHAnsi"/>
-          <w:sz w:val="24"/>
-        </w:rPr>
-        <w:t>com extensão .txt. A entrada do arquivo deve ser feita clicando no botão azul, Escolher arquivo (</w:t>
+        <w:t>Nesta seção, é possível inserir arquivos tipo AVE com extensão .txt. A entrada do arquivo deve ser feita clicando no botão azul, Escolher arquivo (</w:t>
       </w:r>
       <w:r>
         <w:rPr>
@@ -2153,37 +2195,19 @@
         <w:pStyle w:val="Legenda"/>
         <w:jc w:val="center"/>
       </w:pPr>
-      <w:bookmarkStart w:id="13" w:name="_Ref470082499"/>
-      <w:bookmarkStart w:id="14" w:name="_GoBack"/>
-      <w:r>
-        <w:t>Figura</w:t>
-      </w:r>
+      <w:bookmarkStart w:id="14" w:name="_Ref470082499"/>
+      <w:r>
+        <w:t xml:space="preserve">Figura </w:t>
+      </w:r>
+      <w:fldSimple w:instr=" SEQ Figura \* ARABIC ">
+        <w:r>
+          <w:rPr>
+            <w:noProof/>
+          </w:rPr>
+          <w:t>11</w:t>
+        </w:r>
+      </w:fldSimple>
       <w:bookmarkEnd w:id="14"/>
-      <w:r>
-        <w:t xml:space="preserve"> </w:t>
-      </w:r>
-      <w:r>
-        <w:fldChar w:fldCharType="begin"/>
-      </w:r>
-      <w:r>
-        <w:instrText xml:space="preserve"> SEQ Figura \* ARABIC </w:instrText>
-      </w:r>
-      <w:r>
-        <w:fldChar w:fldCharType="separate"/>
-      </w:r>
-      <w:r>
-        <w:rPr>
-          <w:noProof/>
-        </w:rPr>
-        <w:t>11</w:t>
-      </w:r>
-      <w:r>
-        <w:rPr>
-          <w:noProof/>
-        </w:rPr>
-        <w:fldChar w:fldCharType="end"/>
-      </w:r>
-      <w:bookmarkEnd w:id="13"/>
       <w:r>
         <w:t>: input AVE</w:t>
       </w:r>
@@ -2309,14 +2333,27 @@
       <w:r>
         <w:t xml:space="preserve">Figura </w:t>
       </w:r>
-      <w:fldSimple w:instr=" SEQ Figura \* ARABIC ">
-        <w:r>
-          <w:rPr>
-            <w:noProof/>
-          </w:rPr>
-          <w:t>12</w:t>
-        </w:r>
-      </w:fldSimple>
+      <w:r>
+        <w:fldChar w:fldCharType="begin"/>
+      </w:r>
+      <w:r>
+        <w:instrText xml:space="preserve"> SEQ Figura \* ARABIC </w:instrText>
+      </w:r>
+      <w:r>
+        <w:fldChar w:fldCharType="separate"/>
+      </w:r>
+      <w:r>
+        <w:rPr>
+          <w:noProof/>
+        </w:rPr>
+        <w:t>12</w:t>
+      </w:r>
+      <w:r>
+        <w:rPr>
+          <w:noProof/>
+        </w:rPr>
+        <w:fldChar w:fldCharType="end"/>
+      </w:r>
       <w:bookmarkEnd w:id="15"/>
       <w:r>
         <w:t>: escolhendo arquivo AVE.</w:t>
@@ -2324,10 +2361,7 @@
     </w:p>
     <w:p>
       <w:r>
-        <w:t xml:space="preserve">Ao selecionar o arquivo desejado, e clicar no botão Abrir, </w:t>
-      </w:r>
-      <w:r>
-        <w:t>o arquivo será carregado e um botão para salvar o arquivo de saída será apresentado na tela (</w:t>
+        <w:t>Ao selecionar o arquivo desejado, e clicar no botão Abrir, o arquivo será carregado e um botão para salvar o arquivo de saída será apresentado na tela (</w:t>
       </w:r>
       <w:r>
         <w:fldChar w:fldCharType="begin"/>
@@ -2415,14 +2449,27 @@
       <w:r>
         <w:t xml:space="preserve">Figura </w:t>
       </w:r>
-      <w:fldSimple w:instr=" SEQ Figura \* ARABIC ">
-        <w:r>
-          <w:rPr>
-            <w:noProof/>
-          </w:rPr>
-          <w:t>13</w:t>
-        </w:r>
-      </w:fldSimple>
+      <w:r>
+        <w:fldChar w:fldCharType="begin"/>
+      </w:r>
+      <w:r>
+        <w:instrText xml:space="preserve"> SEQ Figura \* ARABIC </w:instrText>
+      </w:r>
+      <w:r>
+        <w:fldChar w:fldCharType="separate"/>
+      </w:r>
+      <w:r>
+        <w:rPr>
+          <w:noProof/>
+        </w:rPr>
+        <w:t>13</w:t>
+      </w:r>
+      <w:r>
+        <w:rPr>
+          <w:noProof/>
+        </w:rPr>
+        <w:fldChar w:fldCharType="end"/>
+      </w:r>
       <w:bookmarkEnd w:id="16"/>
       <w:r>
         <w:t>: salvar arquivo de saída AVE.</w:t>
@@ -2527,14 +2574,30 @@
       <w:r>
         <w:t xml:space="preserve">Figura </w:t>
       </w:r>
-      <w:fldSimple w:instr=" SEQ Figura \* ARABIC ">
-        <w:r>
-          <w:rPr>
-            <w:noProof/>
-          </w:rPr>
-          <w:t>14</w:t>
-        </w:r>
-      </w:fldSimple>
+      <w:r>
+        <w:fldChar w:fldCharType="begin"/>
+      </w:r>
+      <w:r>
+        <w:instrText xml:space="preserve"> SEQ Figura</w:instrText>
+      </w:r>
+      <w:r>
+        <w:instrText xml:space="preserve"> \* ARABIC </w:instrText>
+      </w:r>
+      <w:r>
+        <w:fldChar w:fldCharType="separate"/>
+      </w:r>
+      <w:r>
+        <w:rPr>
+          <w:noProof/>
+        </w:rPr>
+        <w:t>14</w:t>
+      </w:r>
+      <w:r>
+        <w:rPr>
+          <w:noProof/>
+        </w:rPr>
+        <w:fldChar w:fldCharType="end"/>
+      </w:r>
       <w:bookmarkEnd w:id="17"/>
       <w:r>
         <w:t xml:space="preserve">: salvando arquivo de </w:t>
@@ -3830,7 +3893,7 @@
 </file>
 
 <file path=customXml/itemProps1.xml><?xml version="1.0" encoding="utf-8"?>
-<ds:datastoreItem xmlns:ds="http://schemas.openxmlformats.org/officeDocument/2006/customXml" ds:itemID="{79E78A7C-D811-42A9-8971-1287F0B4A502}">
+<ds:datastoreItem xmlns:ds="http://schemas.openxmlformats.org/officeDocument/2006/customXml" ds:itemID="{93C1AD97-0282-41C9-BD3D-F1C09459C68F}">
   <ds:schemaRefs>
     <ds:schemaRef ds:uri="http://schemas.openxmlformats.org/officeDocument/2006/bibliography"/>
   </ds:schemaRefs>

</xml_diff>

<commit_message>
Modificacao de ideia tabela 1
</commit_message>
<xml_diff>
--- a/assets/arc/CLIMSTAT.docx
+++ b/assets/arc/CLIMSTAT.docx
@@ -43,32 +43,41 @@
         <w:jc w:val="center"/>
         <w:rPr>
           <w:rFonts w:ascii="Techno Hideo" w:hAnsi="Techno Hideo"/>
-          <w:sz w:val="44"/>
-        </w:rPr>
-      </w:pPr>
-      <w:r>
+          <w:sz w:val="52"/>
+        </w:rPr>
+      </w:pPr>
+      <w:r>
+        <w:rPr>
+          <w:rFonts w:ascii="Techno Hideo" w:hAnsi="Techno Hideo"/>
+          <w:sz w:val="52"/>
+        </w:rPr>
+        <w:t>CLIMSTAT</w:t>
+      </w:r>
+    </w:p>
+    <w:p>
+      <w:pPr>
+        <w:jc w:val="center"/>
+        <w:rPr>
+          <w:rFonts w:asciiTheme="majorHAnsi" w:hAnsiTheme="majorHAnsi"/>
+          <w:sz w:val="24"/>
+        </w:rPr>
+      </w:pPr>
+      <w:r>
+        <w:rPr>
+          <w:rFonts w:asciiTheme="majorHAnsi" w:hAnsiTheme="majorHAnsi"/>
+          <w:sz w:val="24"/>
+        </w:rPr>
+        <w:t>PROCESSAMENTO CLIMÁTICO</w:t>
+      </w:r>
+    </w:p>
+    <w:p>
+      <w:pPr>
+        <w:jc w:val="center"/>
         <w:rPr>
           <w:rFonts w:ascii="Techno Hideo" w:hAnsi="Techno Hideo"/>
           <w:sz w:val="44"/>
         </w:rPr>
-        <w:t>CLIMSTAT</w:t>
-      </w:r>
-    </w:p>
-    <w:p>
-      <w:pPr>
-        <w:jc w:val="center"/>
-        <w:rPr>
-          <w:rFonts w:asciiTheme="majorHAnsi" w:hAnsiTheme="majorHAnsi"/>
-          <w:sz w:val="24"/>
-        </w:rPr>
-      </w:pPr>
-      <w:r>
-        <w:rPr>
-          <w:rFonts w:asciiTheme="majorHAnsi" w:hAnsiTheme="majorHAnsi"/>
-          <w:sz w:val="24"/>
-        </w:rPr>
-        <w:t>PROCESSAMENTO CLIMÁTICO</w:t>
-      </w:r>
+      </w:pPr>
     </w:p>
     <w:p>
       <w:pPr>
@@ -78,15 +87,8 @@
           <w:sz w:val="44"/>
         </w:rPr>
       </w:pPr>
-    </w:p>
-    <w:p>
-      <w:pPr>
-        <w:jc w:val="center"/>
-        <w:rPr>
-          <w:rFonts w:ascii="Techno Hideo" w:hAnsi="Techno Hideo"/>
-          <w:sz w:val="44"/>
-        </w:rPr>
-      </w:pPr>
+      <w:bookmarkStart w:id="0" w:name="_GoBack"/>
+      <w:bookmarkEnd w:id="0"/>
     </w:p>
     <w:p>
       <w:pPr>
@@ -381,7 +383,7 @@
           <w:color w:val="auto"/>
         </w:rPr>
       </w:pPr>
-      <w:bookmarkStart w:id="0" w:name="_Ref471197257"/>
+      <w:bookmarkStart w:id="1" w:name="_Ref471197257"/>
       <w:r>
         <w:rPr>
           <w:color w:val="auto"/>
@@ -419,7 +421,7 @@
         </w:rPr>
         <w:fldChar w:fldCharType="end"/>
       </w:r>
-      <w:bookmarkEnd w:id="0"/>
+      <w:bookmarkEnd w:id="1"/>
       <w:r>
         <w:rPr>
           <w:color w:val="auto"/>
@@ -447,8 +449,6 @@
       <w:r>
         <w:t>). A</w:t>
       </w:r>
-      <w:bookmarkStart w:id="1" w:name="_GoBack"/>
-      <w:bookmarkEnd w:id="1"/>
       <w:r>
         <w:t xml:space="preserve">o acessar a página, deverá ser clicado no botão verde com texto Clone or Download (clonar ou baixar) e logo em seguida, clicar em Download ZIP (baixar ZIP), como pode ser visto na </w:t>
       </w:r>
@@ -659,18 +659,12 @@
         <w:rPr>
           <w:sz w:val="24"/>
         </w:rPr>
-        <w:instrText xml:space="preserve"> REF _Ref471198274 \h </w:instrText>
-      </w:r>
-      <w:r>
-        <w:rPr>
-          <w:sz w:val="24"/>
-        </w:rPr>
-      </w:r>
-      <w:r>
-        <w:rPr>
-          <w:sz w:val="24"/>
-        </w:rPr>
-        <w:instrText xml:space="preserve"> \* MERGEFORMAT </w:instrText>
+        <w:instrText xml:space="preserve"> REF _Ref471198274 \h  \* MERGEFORMAT </w:instrText>
+      </w:r>
+      <w:r>
+        <w:rPr>
+          <w:sz w:val="24"/>
+        </w:rPr>
       </w:r>
       <w:r>
         <w:rPr>
@@ -823,13 +817,7 @@
     </w:p>
     <w:p>
       <w:r>
-        <w:t>Para realizar o download do projeto</w:t>
-      </w:r>
-      <w:r>
-        <w:t>, em fase de testes</w:t>
-      </w:r>
-      <w:r>
-        <w:t>, basta acessar seu endereço no GitHub (</w:t>
+        <w:t>Para realizar o download do projeto, em fase de testes, basta acessar seu endereço no GitHub (</w:t>
       </w:r>
       <w:hyperlink r:id="rId14" w:history="1">
         <w:r>
@@ -842,10 +830,7 @@
         </w:r>
       </w:hyperlink>
       <w:r>
-        <w:t>). A</w:t>
-      </w:r>
-      <w:r>
-        <w:t xml:space="preserve">o acessar a página, deverá ser clicado no botão verde com texto Clone or Download (clonar ou baixar) e logo em seguida, clicar em Download ZIP (baixar ZIP), como pode ser visto na </w:t>
+        <w:t xml:space="preserve">). Ao acessar a página, deverá ser clicado no botão verde com texto Clone or Download (clonar ou baixar) e logo em seguida, clicar em Download ZIP (baixar ZIP), como pode ser visto na </w:t>
       </w:r>
       <w:r>
         <w:fldChar w:fldCharType="begin"/>
@@ -2116,8 +2101,8 @@
           <w:color w:val="auto"/>
         </w:rPr>
       </w:pPr>
-      <w:bookmarkStart w:id="10" w:name="_Ref470076751"/>
-      <w:bookmarkStart w:id="11" w:name="_Ref470082403"/>
+      <w:bookmarkStart w:id="10" w:name="_Ref470082403"/>
+      <w:bookmarkStart w:id="11" w:name="_Ref470076751"/>
       <w:r>
         <w:rPr>
           <w:color w:val="auto"/>
@@ -2156,14 +2141,14 @@
         </w:rPr>
         <w:fldChar w:fldCharType="end"/>
       </w:r>
+      <w:bookmarkEnd w:id="10"/>
+      <w:r>
+        <w:rPr>
+          <w:color w:val="auto"/>
+        </w:rPr>
+        <w:t>:</w:t>
+      </w:r>
       <w:bookmarkEnd w:id="11"/>
-      <w:r>
-        <w:rPr>
-          <w:color w:val="auto"/>
-        </w:rPr>
-        <w:t>:</w:t>
-      </w:r>
-      <w:bookmarkEnd w:id="10"/>
       <w:r>
         <w:rPr>
           <w:color w:val="auto"/>
@@ -4619,6 +4604,7 @@
   <w:style w:type="character" w:default="1" w:styleId="Fontepargpadro">
     <w:name w:val="Default Paragraph Font"/>
     <w:uiPriority w:val="1"/>
+    <w:semiHidden/>
     <w:unhideWhenUsed/>
   </w:style>
   <w:style w:type="table" w:default="1" w:styleId="Tabelanormal">
@@ -5147,7 +5133,7 @@
 </file>
 
 <file path=customXml/itemProps1.xml><?xml version="1.0" encoding="utf-8"?>
-<ds:datastoreItem xmlns:ds="http://schemas.openxmlformats.org/officeDocument/2006/customXml" ds:itemID="{84D9D5FC-4D2C-425B-8A39-AD87FF17CBB4}">
+<ds:datastoreItem xmlns:ds="http://schemas.openxmlformats.org/officeDocument/2006/customXml" ds:itemID="{B8FE03F9-E932-4D84-8073-D2880C32D23A}">
   <ds:schemaRefs>
     <ds:schemaRef ds:uri="http://schemas.openxmlformats.org/officeDocument/2006/bibliography"/>
   </ds:schemaRefs>

</xml_diff>